<commit_message>
Modifiquei os casos do um ao cinco. Favor seguir aquele padrão.
</commit_message>
<xml_diff>
--- a/PIM-V.docx
+++ b/PIM-V.docx
@@ -1293,10 +1293,7 @@
       </w:r>
       <w:proofErr w:type="gramEnd"/>
       <w:r>
-        <w:t xml:space="preserve"> i</w:t>
-      </w:r>
-      <w:r>
-        <w:t>ntrodução</w:t>
+        <w:t xml:space="preserve"> INTRODUÇÃO</w:t>
       </w:r>
     </w:p>
     <w:p>
@@ -1467,121 +1464,95 @@
       </w:pPr>
       <w:r>
         <w:lastRenderedPageBreak/>
-        <w:t xml:space="preserve">2. </w:t>
-      </w:r>
+        <w:t>2. TESTES DE SOFTWARE</w:t>
+      </w:r>
+    </w:p>
+    <w:p>
+      <w:pPr>
+        <w:pStyle w:val="SemEspaamento"/>
+        <w:jc w:val="both"/>
+        <w:rPr>
+          <w:rFonts w:ascii="Arial" w:hAnsi="Arial" w:cs="Arial"/>
+          <w:sz w:val="24"/>
+          <w:szCs w:val="24"/>
+        </w:rPr>
+      </w:pPr>
+      <w:r>
+        <w:br/>
+      </w:r>
+      <w:r>
+        <w:tab/>
+      </w:r>
+      <w:r>
+        <w:rPr>
+          <w:rFonts w:ascii="Arial" w:hAnsi="Arial" w:cs="Arial"/>
+          <w:sz w:val="24"/>
+          <w:szCs w:val="24"/>
+        </w:rPr>
+        <w:t xml:space="preserve">Os testes representam uma etapa de extrema importância no processo de desenvolvimento de software, pois visam validar se a aplicação está funcionando corretamente e se atende aos requisitos </w:t>
+      </w:r>
+      <w:r>
+        <w:rPr>
+          <w:rFonts w:ascii="Arial" w:hAnsi="Arial" w:cs="Arial"/>
+          <w:sz w:val="24"/>
+          <w:szCs w:val="24"/>
+        </w:rPr>
+        <w:t>especificados. Nesse</w:t>
+      </w:r>
+      <w:r>
+        <w:rPr>
+          <w:rFonts w:ascii="Arial" w:hAnsi="Arial" w:cs="Arial"/>
+          <w:sz w:val="24"/>
+          <w:szCs w:val="24"/>
+        </w:rPr>
+        <w:t xml:space="preserve"> contexto existem diversas técnicas que podem ser aplicadas em diferentes momentos e de diferentes formas para validar os aspectos prin</w:t>
+      </w:r>
+      <w:r>
+        <w:rPr>
+          <w:rFonts w:ascii="Arial" w:hAnsi="Arial" w:cs="Arial"/>
+          <w:sz w:val="24"/>
+          <w:szCs w:val="24"/>
+        </w:rPr>
+        <w:t xml:space="preserve">cipais do software.  Os testes </w:t>
+      </w:r>
+      <w:r>
+        <w:rPr>
+          <w:rFonts w:ascii="Arial" w:hAnsi="Arial" w:cs="Arial"/>
+          <w:sz w:val="24"/>
+          <w:szCs w:val="24"/>
+        </w:rPr>
+        <w:t>de software são técnicas dinâmicas usadas sobre o sistema já construído, podendo ser aplicadas de forma manual ou automática</w:t>
+      </w:r>
+      <w:r>
+        <w:rPr>
+          <w:rFonts w:ascii="Arial" w:hAnsi="Arial" w:cs="Arial"/>
+          <w:sz w:val="24"/>
+          <w:szCs w:val="24"/>
+        </w:rPr>
+        <w:t>.</w:t>
+      </w:r>
+    </w:p>
+    <w:p>
+      <w:r>
+        <w:br w:type="page"/>
+      </w:r>
+    </w:p>
+    <w:p>
+      <w:pPr>
+        <w:pStyle w:val="SemEspaamento"/>
+      </w:pPr>
+    </w:p>
+    <w:p>
+      <w:pPr>
+        <w:pStyle w:val="TituloX"/>
+      </w:pPr>
       <w:proofErr w:type="gramStart"/>
       <w:r>
-        <w:t>t</w:t>
-      </w:r>
-      <w:r>
-        <w:t>estes</w:t>
+        <w:t>3</w:t>
       </w:r>
       <w:proofErr w:type="gramEnd"/>
       <w:r>
-        <w:t> de </w:t>
-      </w:r>
-      <w:r>
-        <w:t>s</w:t>
-      </w:r>
-      <w:r>
-        <w:t>oftware</w:t>
-      </w:r>
-    </w:p>
-    <w:p>
-      <w:pPr>
-        <w:pStyle w:val="SemEspaamento"/>
-        <w:jc w:val="both"/>
-        <w:rPr>
-          <w:rFonts w:ascii="Arial" w:hAnsi="Arial" w:cs="Arial"/>
-          <w:sz w:val="24"/>
-          <w:szCs w:val="24"/>
-        </w:rPr>
-      </w:pPr>
-      <w:r>
-        <w:br/>
-      </w:r>
-      <w:r>
-        <w:tab/>
-      </w:r>
-      <w:r>
-        <w:rPr>
-          <w:rFonts w:ascii="Arial" w:hAnsi="Arial" w:cs="Arial"/>
-          <w:sz w:val="24"/>
-          <w:szCs w:val="24"/>
-        </w:rPr>
-        <w:t xml:space="preserve">Os testes representam uma etapa de extrema importância no processo de desenvolvimento de software, pois visam validar se a aplicação está funcionando corretamente e se atende aos requisitos </w:t>
-      </w:r>
-      <w:r>
-        <w:rPr>
-          <w:rFonts w:ascii="Arial" w:hAnsi="Arial" w:cs="Arial"/>
-          <w:sz w:val="24"/>
-          <w:szCs w:val="24"/>
-        </w:rPr>
-        <w:t>especificados. Nesse</w:t>
-      </w:r>
-      <w:r>
-        <w:rPr>
-          <w:rFonts w:ascii="Arial" w:hAnsi="Arial" w:cs="Arial"/>
-          <w:sz w:val="24"/>
-          <w:szCs w:val="24"/>
-        </w:rPr>
-        <w:t xml:space="preserve"> contexto existem diversas técnicas que podem ser aplicadas em diferentes momentos e de diferentes formas para validar os aspectos prin</w:t>
-      </w:r>
-      <w:r>
-        <w:rPr>
-          <w:rFonts w:ascii="Arial" w:hAnsi="Arial" w:cs="Arial"/>
-          <w:sz w:val="24"/>
-          <w:szCs w:val="24"/>
-        </w:rPr>
-        <w:t xml:space="preserve">cipais do software.  Os testes </w:t>
-      </w:r>
-      <w:r>
-        <w:rPr>
-          <w:rFonts w:ascii="Arial" w:hAnsi="Arial" w:cs="Arial"/>
-          <w:sz w:val="24"/>
-          <w:szCs w:val="24"/>
-        </w:rPr>
-        <w:t>de software são técnicas dinâmicas usadas sobre o sistema já construído, podendo ser aplicadas de forma manual ou automática</w:t>
-      </w:r>
-      <w:r>
-        <w:rPr>
-          <w:rFonts w:ascii="Arial" w:hAnsi="Arial" w:cs="Arial"/>
-          <w:sz w:val="24"/>
-          <w:szCs w:val="24"/>
-        </w:rPr>
-        <w:t>.</w:t>
-      </w:r>
-    </w:p>
-    <w:p>
-      <w:r>
-        <w:br w:type="page"/>
-      </w:r>
-    </w:p>
-    <w:p>
-      <w:pPr>
-        <w:pStyle w:val="SemEspaamento"/>
-      </w:pPr>
-    </w:p>
-    <w:p>
-      <w:pPr>
-        <w:pStyle w:val="TituloX"/>
-      </w:pPr>
-      <w:r>
-        <w:t>3</w:t>
-      </w:r>
-      <w:r>
-        <w:t>.</w:t>
-      </w:r>
-      <w:r>
-        <w:t xml:space="preserve"> </w:t>
-      </w:r>
-      <w:proofErr w:type="gramStart"/>
-      <w:r>
-        <w:t>teste</w:t>
-      </w:r>
-      <w:proofErr w:type="gramEnd"/>
-      <w:r>
-        <w:t xml:space="preserve"> tipo caixa preta</w:t>
+        <w:t xml:space="preserve"> TESTE TIPO CAIXA PRETA</w:t>
       </w:r>
     </w:p>
     <w:p>
@@ -1791,19 +1762,7 @@
       </w:r>
       <w:proofErr w:type="gramEnd"/>
       <w:r>
-        <w:t xml:space="preserve"> </w:t>
-      </w:r>
-      <w:r>
-        <w:t>a</w:t>
-      </w:r>
-      <w:r>
-        <w:t xml:space="preserve">valiação </w:t>
-      </w:r>
-      <w:r>
-        <w:t>h</w:t>
-      </w:r>
-      <w:r>
-        <w:t>eurística</w:t>
+        <w:t xml:space="preserve"> AVALIAÇÃO HEURÍSTICA</w:t>
       </w:r>
       <w:r>
         <w:tab/>
@@ -2159,22 +2118,14 @@
       </w:pPr>
       <w:bookmarkStart w:id="4" w:name="_pjdw2f9acent" w:colFirst="0" w:colLast="0"/>
       <w:bookmarkEnd w:id="4"/>
+      <w:proofErr w:type="gramStart"/>
       <w:r>
         <w:t>5</w:t>
       </w:r>
-      <w:r>
-        <w:t>.</w:t>
-      </w:r>
-      <w:r>
-        <w:t xml:space="preserve"> </w:t>
-      </w:r>
-      <w:bookmarkStart w:id="5" w:name="_kpx5vce0apx0" w:colFirst="0" w:colLast="0"/>
-      <w:bookmarkEnd w:id="5"/>
-      <w:proofErr w:type="gramStart"/>
-      <w:r>
-        <w:t>planejamento</w:t>
-      </w:r>
       <w:proofErr w:type="gramEnd"/>
+      <w:r>
+        <w:t xml:space="preserve"> PLANEJAMENTO</w:t>
+      </w:r>
     </w:p>
     <w:p>
       <w:pPr>
@@ -2249,62 +2200,53 @@
       <w:pPr>
         <w:pStyle w:val="TituloX"/>
       </w:pPr>
-      <w:bookmarkStart w:id="6" w:name="_i66eoj2b4584" w:colFirst="0" w:colLast="0"/>
-      <w:bookmarkStart w:id="7" w:name="_nda3aqz1vo0g" w:colFirst="0" w:colLast="0"/>
+      <w:bookmarkStart w:id="5" w:name="_i66eoj2b4584" w:colFirst="0" w:colLast="0"/>
+      <w:bookmarkStart w:id="6" w:name="_nda3aqz1vo0g" w:colFirst="0" w:colLast="0"/>
+      <w:bookmarkEnd w:id="5"/>
       <w:bookmarkEnd w:id="6"/>
-      <w:bookmarkEnd w:id="7"/>
+      <w:proofErr w:type="gramStart"/>
       <w:r>
         <w:t>6</w:t>
       </w:r>
-      <w:r>
-        <w:t>.</w:t>
-      </w:r>
-      <w:r>
-        <w:t xml:space="preserve"> </w:t>
-      </w:r>
+      <w:proofErr w:type="gramEnd"/>
+      <w:r>
+        <w:t xml:space="preserve"> CASOS DE TESTE</w:t>
+      </w:r>
+    </w:p>
+    <w:p>
+      <w:pPr>
+        <w:rPr>
+          <w:rFonts w:ascii="Arial" w:eastAsia="Arial" w:hAnsi="Arial" w:cs="Arial"/>
+          <w:sz w:val="24"/>
+          <w:szCs w:val="24"/>
+        </w:rPr>
+      </w:pPr>
+      <w:r>
+        <w:tab/>
+      </w:r>
+      <w:r>
+        <w:rPr>
+          <w:rFonts w:ascii="Arial" w:eastAsia="Arial" w:hAnsi="Arial" w:cs="Arial"/>
+          <w:sz w:val="24"/>
+          <w:szCs w:val="24"/>
+        </w:rPr>
+        <w:t>Segue abaixo os testes realizados de acordo com o que foi solicitado pelo DEPP.</w:t>
+      </w:r>
+    </w:p>
+    <w:p>
+      <w:pPr>
+        <w:pStyle w:val="TituloX"/>
+      </w:pPr>
       <w:proofErr w:type="gramStart"/>
       <w:r>
-        <w:t>casos</w:t>
+        <w:t xml:space="preserve">6.1 </w:t>
+      </w:r>
+      <w:r>
+        <w:t>CASO</w:t>
       </w:r>
       <w:proofErr w:type="gramEnd"/>
       <w:r>
-        <w:t xml:space="preserve"> de testes</w:t>
-      </w:r>
-    </w:p>
-    <w:p>
-      <w:pPr>
-        <w:rPr>
-          <w:rFonts w:ascii="Arial" w:eastAsia="Arial" w:hAnsi="Arial" w:cs="Arial"/>
-          <w:sz w:val="24"/>
-          <w:szCs w:val="24"/>
-        </w:rPr>
-      </w:pPr>
-      <w:r>
-        <w:tab/>
-      </w:r>
-      <w:r>
-        <w:rPr>
-          <w:rFonts w:ascii="Arial" w:eastAsia="Arial" w:hAnsi="Arial" w:cs="Arial"/>
-          <w:sz w:val="24"/>
-          <w:szCs w:val="24"/>
-        </w:rPr>
-        <w:t>Segue abaixo os testes realizados de acordo com o que foi solicitado pelo DEPP.</w:t>
-      </w:r>
-    </w:p>
-    <w:p>
-      <w:pPr>
-        <w:pStyle w:val="TituloX"/>
-      </w:pPr>
-      <w:proofErr w:type="gramStart"/>
-      <w:r>
-        <w:t xml:space="preserve">6.1 </w:t>
-      </w:r>
-      <w:r>
-        <w:t>caso</w:t>
-      </w:r>
-      <w:proofErr w:type="gramEnd"/>
-      <w:r>
-        <w:t xml:space="preserve"> de teste número um</w:t>
+        <w:t xml:space="preserve"> DE TESTE NÚMERO UM</w:t>
       </w:r>
     </w:p>
     <w:p>
@@ -2390,22 +2332,6 @@
     </w:p>
     <w:p>
       <w:pPr>
-        <w:pStyle w:val="Ttulo1"/>
-      </w:pPr>
-      <w:proofErr w:type="gramStart"/>
-      <w:r>
-        <w:t>condições</w:t>
-      </w:r>
-      <w:proofErr w:type="gramEnd"/>
-      <w:r>
-        <w:t xml:space="preserve"> atendidas</w:t>
-      </w:r>
-      <w:r>
-        <w:t>:</w:t>
-      </w:r>
-    </w:p>
-    <w:p>
-      <w:pPr>
         <w:ind w:firstLine="720"/>
         <w:contextualSpacing/>
         <w:jc w:val="both"/>
@@ -2415,6 +2341,25 @@
           <w:szCs w:val="24"/>
         </w:rPr>
       </w:pPr>
+    </w:p>
+    <w:p>
+      <w:pPr>
+        <w:contextualSpacing/>
+        <w:jc w:val="both"/>
+        <w:rPr>
+          <w:rFonts w:ascii="Arial" w:eastAsia="Arial" w:hAnsi="Arial" w:cs="Arial"/>
+          <w:sz w:val="24"/>
+          <w:szCs w:val="24"/>
+        </w:rPr>
+      </w:pPr>
+      <w:r>
+        <w:rPr>
+          <w:rFonts w:ascii="Arial" w:eastAsia="Arial" w:hAnsi="Arial" w:cs="Arial"/>
+          <w:sz w:val="24"/>
+          <w:szCs w:val="24"/>
+        </w:rPr>
+        <w:t>Condições atendidas:</w:t>
+      </w:r>
     </w:p>
     <w:p>
       <w:pPr>
@@ -2820,8 +2765,6 @@
           <w:szCs w:val="24"/>
         </w:rPr>
       </w:pPr>
-      <w:bookmarkStart w:id="8" w:name="_GoBack"/>
-      <w:bookmarkEnd w:id="8"/>
     </w:p>
     <w:p>
       <w:pPr>
@@ -2994,34 +2937,24 @@
     </w:p>
     <w:p>
       <w:pPr>
-        <w:jc w:val="both"/>
-        <w:rPr>
-          <w:rFonts w:ascii="Arial" w:eastAsia="Arial" w:hAnsi="Arial" w:cs="Arial"/>
-          <w:b/>
-          <w:sz w:val="24"/>
-          <w:szCs w:val="24"/>
-        </w:rPr>
+        <w:pStyle w:val="TituloX"/>
       </w:pPr>
       <w:proofErr w:type="gramStart"/>
       <w:r>
-        <w:rPr>
-          <w:rFonts w:ascii="Arial" w:eastAsia="Arial" w:hAnsi="Arial" w:cs="Arial"/>
-          <w:b/>
-          <w:sz w:val="24"/>
-          <w:szCs w:val="24"/>
-        </w:rPr>
-        <w:t>6.2 Caso</w:t>
+        <w:t xml:space="preserve">6.2 </w:t>
+      </w:r>
+      <w:r>
+        <w:t>CASO</w:t>
       </w:r>
       <w:proofErr w:type="gramEnd"/>
       <w:r>
-        <w:rPr>
-          <w:rFonts w:ascii="Arial" w:eastAsia="Arial" w:hAnsi="Arial" w:cs="Arial"/>
-          <w:b/>
-          <w:sz w:val="24"/>
-          <w:szCs w:val="24"/>
-        </w:rPr>
-        <w:t xml:space="preserve"> de Teste Número Dois</w:t>
-      </w:r>
+        <w:t xml:space="preserve"> DE TESTE NÚMERO DOIS</w:t>
+      </w:r>
+    </w:p>
+    <w:p>
+      <w:pPr>
+        <w:pStyle w:val="Ttulo1"/>
+      </w:pPr>
     </w:p>
     <w:p>
       <w:pPr>
@@ -3103,6 +3036,25 @@
     </w:p>
     <w:p>
       <w:pPr>
+        <w:contextualSpacing/>
+        <w:jc w:val="both"/>
+        <w:rPr>
+          <w:rFonts w:ascii="Arial" w:eastAsia="Arial" w:hAnsi="Arial" w:cs="Arial"/>
+          <w:sz w:val="24"/>
+          <w:szCs w:val="24"/>
+        </w:rPr>
+      </w:pPr>
+      <w:r>
+        <w:rPr>
+          <w:rFonts w:ascii="Arial" w:eastAsia="Arial" w:hAnsi="Arial" w:cs="Arial"/>
+          <w:sz w:val="24"/>
+          <w:szCs w:val="24"/>
+        </w:rPr>
+        <w:t>Condições atendidas:</w:t>
+      </w:r>
+    </w:p>
+    <w:p>
+      <w:pPr>
         <w:ind w:left="720"/>
         <w:contextualSpacing/>
         <w:jc w:val="both"/>
@@ -3113,135 +3065,112 @@
           <w:szCs w:val="24"/>
         </w:rPr>
       </w:pPr>
-      <w:r>
-        <w:rPr>
-          <w:rFonts w:ascii="Arial" w:eastAsia="Arial" w:hAnsi="Arial" w:cs="Arial"/>
-          <w:b/>
-          <w:sz w:val="24"/>
-          <w:szCs w:val="24"/>
-        </w:rPr>
-        <w:t>CONDIÇÕES ATENDIDAS</w:t>
-      </w:r>
-    </w:p>
-    <w:p>
-      <w:pPr>
-        <w:ind w:left="720"/>
-        <w:contextualSpacing/>
-        <w:jc w:val="both"/>
-        <w:rPr>
-          <w:rFonts w:ascii="Arial" w:eastAsia="Arial" w:hAnsi="Arial" w:cs="Arial"/>
-          <w:b/>
-          <w:sz w:val="24"/>
-          <w:szCs w:val="24"/>
-        </w:rPr>
-      </w:pPr>
-    </w:p>
-    <w:p>
-      <w:pPr>
-        <w:jc w:val="both"/>
-        <w:rPr>
-          <w:rFonts w:ascii="Arial" w:eastAsia="Arial" w:hAnsi="Arial" w:cs="Arial"/>
-          <w:sz w:val="24"/>
-          <w:szCs w:val="24"/>
-        </w:rPr>
-      </w:pPr>
-    </w:p>
-    <w:p>
-      <w:pPr>
-        <w:jc w:val="both"/>
-        <w:rPr>
-          <w:rFonts w:ascii="Arial" w:eastAsia="Arial" w:hAnsi="Arial" w:cs="Arial"/>
-          <w:sz w:val="24"/>
-          <w:szCs w:val="24"/>
-        </w:rPr>
-      </w:pPr>
-    </w:p>
-    <w:p>
-      <w:pPr>
-        <w:jc w:val="both"/>
-        <w:rPr>
-          <w:rFonts w:ascii="Arial" w:eastAsia="Arial" w:hAnsi="Arial" w:cs="Arial"/>
-          <w:sz w:val="24"/>
-          <w:szCs w:val="24"/>
-        </w:rPr>
-      </w:pPr>
-    </w:p>
-    <w:p>
-      <w:pPr>
-        <w:jc w:val="both"/>
-        <w:rPr>
-          <w:rFonts w:ascii="Arial" w:eastAsia="Arial" w:hAnsi="Arial" w:cs="Arial"/>
-          <w:sz w:val="24"/>
-          <w:szCs w:val="24"/>
-        </w:rPr>
-      </w:pPr>
-    </w:p>
-    <w:p>
-      <w:pPr>
-        <w:jc w:val="both"/>
-        <w:rPr>
-          <w:rFonts w:ascii="Arial" w:eastAsia="Arial" w:hAnsi="Arial" w:cs="Arial"/>
-          <w:sz w:val="24"/>
-          <w:szCs w:val="24"/>
-        </w:rPr>
-      </w:pPr>
-    </w:p>
-    <w:p>
-      <w:pPr>
-        <w:jc w:val="both"/>
-        <w:rPr>
-          <w:rFonts w:ascii="Arial" w:eastAsia="Arial" w:hAnsi="Arial" w:cs="Arial"/>
-          <w:sz w:val="24"/>
-          <w:szCs w:val="24"/>
-        </w:rPr>
-      </w:pPr>
-    </w:p>
-    <w:p>
-      <w:pPr>
-        <w:jc w:val="both"/>
-        <w:rPr>
-          <w:rFonts w:ascii="Arial" w:eastAsia="Arial" w:hAnsi="Arial" w:cs="Arial"/>
-          <w:sz w:val="24"/>
-          <w:szCs w:val="24"/>
-        </w:rPr>
-      </w:pPr>
-    </w:p>
-    <w:p>
-      <w:pPr>
-        <w:jc w:val="both"/>
-        <w:rPr>
-          <w:rFonts w:ascii="Arial" w:eastAsia="Arial" w:hAnsi="Arial" w:cs="Arial"/>
-          <w:sz w:val="24"/>
-          <w:szCs w:val="24"/>
-        </w:rPr>
-      </w:pPr>
-    </w:p>
-    <w:p>
-      <w:pPr>
-        <w:jc w:val="both"/>
-        <w:rPr>
-          <w:rFonts w:ascii="Arial" w:eastAsia="Arial" w:hAnsi="Arial" w:cs="Arial"/>
-          <w:sz w:val="24"/>
-          <w:szCs w:val="24"/>
-        </w:rPr>
-      </w:pPr>
-    </w:p>
-    <w:p>
-      <w:pPr>
-        <w:jc w:val="both"/>
-        <w:rPr>
-          <w:rFonts w:ascii="Arial" w:eastAsia="Arial" w:hAnsi="Arial" w:cs="Arial"/>
-          <w:sz w:val="24"/>
-          <w:szCs w:val="24"/>
-        </w:rPr>
-      </w:pPr>
-      <w:r>
-        <w:rPr>
-          <w:rFonts w:ascii="Arial" w:eastAsia="Arial" w:hAnsi="Arial" w:cs="Arial"/>
-          <w:sz w:val="24"/>
-          <w:szCs w:val="24"/>
-        </w:rPr>
-        <w:lastRenderedPageBreak/>
+    </w:p>
+    <w:p>
+      <w:pPr>
+        <w:jc w:val="both"/>
+        <w:rPr>
+          <w:rFonts w:ascii="Arial" w:eastAsia="Arial" w:hAnsi="Arial" w:cs="Arial"/>
+          <w:sz w:val="24"/>
+          <w:szCs w:val="24"/>
+        </w:rPr>
+      </w:pPr>
+    </w:p>
+    <w:p>
+      <w:pPr>
+        <w:jc w:val="both"/>
+        <w:rPr>
+          <w:rFonts w:ascii="Arial" w:eastAsia="Arial" w:hAnsi="Arial" w:cs="Arial"/>
+          <w:sz w:val="24"/>
+          <w:szCs w:val="24"/>
+        </w:rPr>
+      </w:pPr>
+    </w:p>
+    <w:p>
+      <w:pPr>
+        <w:jc w:val="both"/>
+        <w:rPr>
+          <w:rFonts w:ascii="Arial" w:eastAsia="Arial" w:hAnsi="Arial" w:cs="Arial"/>
+          <w:sz w:val="24"/>
+          <w:szCs w:val="24"/>
+        </w:rPr>
+      </w:pPr>
+    </w:p>
+    <w:p>
+      <w:pPr>
+        <w:jc w:val="both"/>
+        <w:rPr>
+          <w:rFonts w:ascii="Arial" w:eastAsia="Arial" w:hAnsi="Arial" w:cs="Arial"/>
+          <w:sz w:val="24"/>
+          <w:szCs w:val="24"/>
+        </w:rPr>
+      </w:pPr>
+    </w:p>
+    <w:p>
+      <w:pPr>
+        <w:jc w:val="both"/>
+        <w:rPr>
+          <w:rFonts w:ascii="Arial" w:eastAsia="Arial" w:hAnsi="Arial" w:cs="Arial"/>
+          <w:sz w:val="24"/>
+          <w:szCs w:val="24"/>
+        </w:rPr>
+      </w:pPr>
+    </w:p>
+    <w:p>
+      <w:pPr>
+        <w:jc w:val="both"/>
+        <w:rPr>
+          <w:rFonts w:ascii="Arial" w:eastAsia="Arial" w:hAnsi="Arial" w:cs="Arial"/>
+          <w:sz w:val="24"/>
+          <w:szCs w:val="24"/>
+        </w:rPr>
+      </w:pPr>
+    </w:p>
+    <w:p>
+      <w:pPr>
+        <w:jc w:val="both"/>
+        <w:rPr>
+          <w:rFonts w:ascii="Arial" w:eastAsia="Arial" w:hAnsi="Arial" w:cs="Arial"/>
+          <w:sz w:val="24"/>
+          <w:szCs w:val="24"/>
+        </w:rPr>
+      </w:pPr>
+    </w:p>
+    <w:p>
+      <w:pPr>
+        <w:jc w:val="both"/>
+        <w:rPr>
+          <w:rFonts w:ascii="Arial" w:eastAsia="Arial" w:hAnsi="Arial" w:cs="Arial"/>
+          <w:sz w:val="24"/>
+          <w:szCs w:val="24"/>
+        </w:rPr>
+      </w:pPr>
+    </w:p>
+    <w:p>
+      <w:pPr>
+        <w:jc w:val="both"/>
+        <w:rPr>
+          <w:rFonts w:ascii="Arial" w:eastAsia="Arial" w:hAnsi="Arial" w:cs="Arial"/>
+          <w:sz w:val="24"/>
+          <w:szCs w:val="24"/>
+        </w:rPr>
+      </w:pPr>
+    </w:p>
+    <w:p>
+      <w:pPr>
+        <w:jc w:val="both"/>
+        <w:rPr>
+          <w:rFonts w:ascii="Arial" w:eastAsia="Arial" w:hAnsi="Arial" w:cs="Arial"/>
+          <w:sz w:val="24"/>
+          <w:szCs w:val="24"/>
+        </w:rPr>
+      </w:pPr>
+      <w:r>
+        <w:rPr>
+          <w:rFonts w:ascii="Arial" w:eastAsia="Arial" w:hAnsi="Arial" w:cs="Arial"/>
+          <w:sz w:val="24"/>
+          <w:szCs w:val="24"/>
+        </w:rPr>
         <w:t>1.</w:t>
       </w:r>
     </w:p>
@@ -3447,7 +3376,6 @@
           <w:sz w:val="24"/>
           <w:szCs w:val="24"/>
         </w:rPr>
-        <w:lastRenderedPageBreak/>
         <w:t>3.</w:t>
       </w:r>
       <w:r>
@@ -3681,7 +3609,6 @@
           <w:sz w:val="24"/>
           <w:szCs w:val="24"/>
         </w:rPr>
-        <w:lastRenderedPageBreak/>
         <w:t>Resultados Obtidos:</w:t>
       </w:r>
     </w:p>
@@ -3878,17 +3805,6 @@
           <w:szCs w:val="24"/>
         </w:rPr>
       </w:pPr>
-    </w:p>
-    <w:p>
-      <w:pPr>
-        <w:spacing w:line="240" w:lineRule="auto"/>
-        <w:rPr>
-          <w:rFonts w:ascii="Arial" w:eastAsia="Arial" w:hAnsi="Arial" w:cs="Arial"/>
-          <w:b/>
-          <w:sz w:val="24"/>
-          <w:szCs w:val="24"/>
-        </w:rPr>
-      </w:pPr>
       <w:r>
         <w:rPr>
           <w:rFonts w:ascii="Arial" w:eastAsia="Arial" w:hAnsi="Arial" w:cs="Arial"/>
@@ -3980,7 +3896,7 @@
           <w:sz w:val="24"/>
           <w:szCs w:val="24"/>
         </w:rPr>
-        <w:t>6.3 Teste</w:t>
+        <w:t>6.3 CASO</w:t>
       </w:r>
       <w:proofErr w:type="gramEnd"/>
       <w:r>
@@ -3990,7 +3906,7 @@
           <w:sz w:val="24"/>
           <w:szCs w:val="24"/>
         </w:rPr>
-        <w:t xml:space="preserve"> de Caso Número Três</w:t>
+        <w:t xml:space="preserve"> DE TESTE NÚMERO TRÊS</w:t>
       </w:r>
     </w:p>
     <w:p>
@@ -4068,134 +3984,138 @@
         <w:jc w:val="both"/>
         <w:rPr>
           <w:rFonts w:ascii="Arial" w:eastAsia="Arial" w:hAnsi="Arial" w:cs="Arial"/>
-          <w:b/>
-          <w:sz w:val="24"/>
-          <w:szCs w:val="24"/>
-        </w:rPr>
-      </w:pPr>
-      <w:r>
-        <w:rPr>
-          <w:rFonts w:ascii="Arial" w:eastAsia="Arial" w:hAnsi="Arial" w:cs="Arial"/>
-          <w:b/>
+          <w:sz w:val="24"/>
+          <w:szCs w:val="24"/>
+        </w:rPr>
+      </w:pPr>
+      <w:r>
+        <w:rPr>
+          <w:rFonts w:ascii="Arial" w:eastAsia="Arial" w:hAnsi="Arial" w:cs="Arial"/>
           <w:sz w:val="24"/>
           <w:szCs w:val="24"/>
         </w:rPr>
         <w:t>Condições Atendidas</w:t>
       </w:r>
-    </w:p>
-    <w:p>
-      <w:pPr>
-        <w:jc w:val="both"/>
-        <w:rPr>
-          <w:rFonts w:ascii="Arial" w:eastAsia="Arial" w:hAnsi="Arial" w:cs="Arial"/>
-          <w:b/>
-          <w:sz w:val="24"/>
-          <w:szCs w:val="24"/>
-        </w:rPr>
-      </w:pPr>
-    </w:p>
-    <w:p>
-      <w:pPr>
-        <w:jc w:val="both"/>
-        <w:rPr>
-          <w:rFonts w:ascii="Arial" w:eastAsia="Arial" w:hAnsi="Arial" w:cs="Arial"/>
-          <w:b/>
-          <w:sz w:val="24"/>
-          <w:szCs w:val="24"/>
-        </w:rPr>
-      </w:pPr>
-    </w:p>
-    <w:p>
-      <w:pPr>
-        <w:jc w:val="both"/>
-        <w:rPr>
-          <w:rFonts w:ascii="Arial" w:eastAsia="Arial" w:hAnsi="Arial" w:cs="Arial"/>
-          <w:b/>
-          <w:sz w:val="24"/>
-          <w:szCs w:val="24"/>
-        </w:rPr>
-      </w:pPr>
-    </w:p>
-    <w:p>
-      <w:pPr>
-        <w:jc w:val="both"/>
-        <w:rPr>
-          <w:rFonts w:ascii="Arial" w:eastAsia="Arial" w:hAnsi="Arial" w:cs="Arial"/>
-          <w:b/>
-          <w:sz w:val="24"/>
-          <w:szCs w:val="24"/>
-        </w:rPr>
-      </w:pPr>
-    </w:p>
-    <w:p>
-      <w:pPr>
-        <w:jc w:val="both"/>
-        <w:rPr>
-          <w:rFonts w:ascii="Arial" w:eastAsia="Arial" w:hAnsi="Arial" w:cs="Arial"/>
-          <w:b/>
-          <w:sz w:val="24"/>
-          <w:szCs w:val="24"/>
-        </w:rPr>
-      </w:pPr>
-    </w:p>
-    <w:p>
-      <w:pPr>
-        <w:jc w:val="both"/>
-        <w:rPr>
-          <w:rFonts w:ascii="Arial" w:eastAsia="Arial" w:hAnsi="Arial" w:cs="Arial"/>
-          <w:b/>
-          <w:sz w:val="24"/>
-          <w:szCs w:val="24"/>
-        </w:rPr>
-      </w:pPr>
-    </w:p>
-    <w:p>
-      <w:pPr>
-        <w:jc w:val="both"/>
-        <w:rPr>
-          <w:rFonts w:ascii="Arial" w:eastAsia="Arial" w:hAnsi="Arial" w:cs="Arial"/>
-          <w:b/>
-          <w:sz w:val="24"/>
-          <w:szCs w:val="24"/>
-        </w:rPr>
-      </w:pPr>
-    </w:p>
-    <w:p>
-      <w:pPr>
-        <w:jc w:val="both"/>
-        <w:rPr>
-          <w:rFonts w:ascii="Arial" w:eastAsia="Arial" w:hAnsi="Arial" w:cs="Arial"/>
-          <w:b/>
-          <w:sz w:val="24"/>
-          <w:szCs w:val="24"/>
-        </w:rPr>
-      </w:pPr>
-    </w:p>
-    <w:p>
-      <w:pPr>
-        <w:jc w:val="both"/>
-        <w:rPr>
-          <w:rFonts w:ascii="Arial" w:eastAsia="Arial" w:hAnsi="Arial" w:cs="Arial"/>
-          <w:b/>
-          <w:sz w:val="24"/>
-          <w:szCs w:val="24"/>
-        </w:rPr>
-      </w:pPr>
-    </w:p>
-    <w:p>
-      <w:pPr>
-        <w:jc w:val="both"/>
-        <w:rPr>
-          <w:rFonts w:ascii="Arial" w:eastAsia="Arial" w:hAnsi="Arial" w:cs="Arial"/>
-          <w:b/>
-          <w:sz w:val="24"/>
-          <w:szCs w:val="24"/>
-        </w:rPr>
-      </w:pPr>
-      <w:r>
-        <w:rPr>
-          <w:rFonts w:ascii="Arial" w:eastAsia="Arial" w:hAnsi="Arial" w:cs="Arial"/>
-          <w:b/>
+      <w:r>
+        <w:rPr>
+          <w:rFonts w:ascii="Arial" w:eastAsia="Arial" w:hAnsi="Arial" w:cs="Arial"/>
+          <w:sz w:val="24"/>
+          <w:szCs w:val="24"/>
+        </w:rPr>
+        <w:t>:</w:t>
+      </w:r>
+    </w:p>
+    <w:p>
+      <w:pPr>
+        <w:jc w:val="both"/>
+        <w:rPr>
+          <w:rFonts w:ascii="Arial" w:eastAsia="Arial" w:hAnsi="Arial" w:cs="Arial"/>
+          <w:b/>
+          <w:sz w:val="24"/>
+          <w:szCs w:val="24"/>
+        </w:rPr>
+      </w:pPr>
+    </w:p>
+    <w:p>
+      <w:pPr>
+        <w:jc w:val="both"/>
+        <w:rPr>
+          <w:rFonts w:ascii="Arial" w:eastAsia="Arial" w:hAnsi="Arial" w:cs="Arial"/>
+          <w:b/>
+          <w:sz w:val="24"/>
+          <w:szCs w:val="24"/>
+        </w:rPr>
+      </w:pPr>
+    </w:p>
+    <w:p>
+      <w:pPr>
+        <w:jc w:val="both"/>
+        <w:rPr>
+          <w:rFonts w:ascii="Arial" w:eastAsia="Arial" w:hAnsi="Arial" w:cs="Arial"/>
+          <w:b/>
+          <w:sz w:val="24"/>
+          <w:szCs w:val="24"/>
+        </w:rPr>
+      </w:pPr>
+    </w:p>
+    <w:p>
+      <w:pPr>
+        <w:jc w:val="both"/>
+        <w:rPr>
+          <w:rFonts w:ascii="Arial" w:eastAsia="Arial" w:hAnsi="Arial" w:cs="Arial"/>
+          <w:b/>
+          <w:sz w:val="24"/>
+          <w:szCs w:val="24"/>
+        </w:rPr>
+      </w:pPr>
+    </w:p>
+    <w:p>
+      <w:pPr>
+        <w:jc w:val="both"/>
+        <w:rPr>
+          <w:rFonts w:ascii="Arial" w:eastAsia="Arial" w:hAnsi="Arial" w:cs="Arial"/>
+          <w:b/>
+          <w:sz w:val="24"/>
+          <w:szCs w:val="24"/>
+        </w:rPr>
+      </w:pPr>
+    </w:p>
+    <w:p>
+      <w:pPr>
+        <w:jc w:val="both"/>
+        <w:rPr>
+          <w:rFonts w:ascii="Arial" w:eastAsia="Arial" w:hAnsi="Arial" w:cs="Arial"/>
+          <w:b/>
+          <w:sz w:val="24"/>
+          <w:szCs w:val="24"/>
+        </w:rPr>
+      </w:pPr>
+    </w:p>
+    <w:p>
+      <w:pPr>
+        <w:jc w:val="both"/>
+        <w:rPr>
+          <w:rFonts w:ascii="Arial" w:eastAsia="Arial" w:hAnsi="Arial" w:cs="Arial"/>
+          <w:b/>
+          <w:sz w:val="24"/>
+          <w:szCs w:val="24"/>
+        </w:rPr>
+      </w:pPr>
+    </w:p>
+    <w:p>
+      <w:pPr>
+        <w:jc w:val="both"/>
+        <w:rPr>
+          <w:rFonts w:ascii="Arial" w:eastAsia="Arial" w:hAnsi="Arial" w:cs="Arial"/>
+          <w:b/>
+          <w:sz w:val="24"/>
+          <w:szCs w:val="24"/>
+        </w:rPr>
+      </w:pPr>
+    </w:p>
+    <w:p>
+      <w:pPr>
+        <w:jc w:val="both"/>
+        <w:rPr>
+          <w:rFonts w:ascii="Arial" w:eastAsia="Arial" w:hAnsi="Arial" w:cs="Arial"/>
+          <w:b/>
+          <w:sz w:val="24"/>
+          <w:szCs w:val="24"/>
+        </w:rPr>
+      </w:pPr>
+    </w:p>
+    <w:p>
+      <w:pPr>
+        <w:jc w:val="both"/>
+        <w:rPr>
+          <w:rFonts w:ascii="Arial" w:eastAsia="Arial" w:hAnsi="Arial" w:cs="Arial"/>
+          <w:sz w:val="24"/>
+          <w:szCs w:val="24"/>
+        </w:rPr>
+      </w:pPr>
+      <w:r>
+        <w:rPr>
+          <w:rFonts w:ascii="Arial" w:eastAsia="Arial" w:hAnsi="Arial" w:cs="Arial"/>
           <w:sz w:val="24"/>
           <w:szCs w:val="24"/>
         </w:rPr>
@@ -4636,17 +4556,26 @@
           <w:sz w:val="24"/>
           <w:szCs w:val="24"/>
         </w:rPr>
-        <w:t>6.4 Teste</w:t>
+        <w:t xml:space="preserve">6.4 </w:t>
+      </w:r>
+      <w:r>
+        <w:rPr>
+          <w:rStyle w:val="TituloXChar"/>
+        </w:rPr>
+        <w:t>CASO</w:t>
       </w:r>
       <w:proofErr w:type="gramEnd"/>
       <w:r>
         <w:rPr>
-          <w:rFonts w:ascii="Arial" w:eastAsia="Arial" w:hAnsi="Arial" w:cs="Arial"/>
-          <w:b/>
-          <w:sz w:val="24"/>
-          <w:szCs w:val="24"/>
-        </w:rPr>
-        <w:t xml:space="preserve"> de Caso Número Quatro</w:t>
+          <w:rStyle w:val="TituloXChar"/>
+        </w:rPr>
+        <w:t xml:space="preserve"> DE TESTE </w:t>
+      </w:r>
+      <w:r>
+        <w:rPr>
+          <w:rStyle w:val="TituloXChar"/>
+        </w:rPr>
+        <w:t>NÚMERO QUATRO</w:t>
       </w:r>
     </w:p>
     <w:p>
@@ -4748,6 +4677,14 @@
           <w:szCs w:val="24"/>
         </w:rPr>
         <w:t>Condições Atendidas</w:t>
+      </w:r>
+      <w:r>
+        <w:rPr>
+          <w:rFonts w:ascii="Arial" w:hAnsi="Arial" w:cs="Arial"/>
+          <w:sz w:val="24"/>
+          <w:szCs w:val="24"/>
+        </w:rPr>
+        <w:t>:</w:t>
       </w:r>
     </w:p>
     <w:p>
@@ -4880,6 +4817,23 @@
           </wp:inline>
         </w:drawing>
       </w:r>
+    </w:p>
+    <w:p>
+      <w:pPr>
+        <w:rPr>
+          <w:rFonts w:ascii="Arial" w:eastAsia="Arial" w:hAnsi="Arial" w:cs="Arial"/>
+          <w:sz w:val="24"/>
+          <w:szCs w:val="24"/>
+        </w:rPr>
+      </w:pPr>
+      <w:r>
+        <w:rPr>
+          <w:rFonts w:ascii="Arial" w:eastAsia="Arial" w:hAnsi="Arial" w:cs="Arial"/>
+          <w:sz w:val="24"/>
+          <w:szCs w:val="24"/>
+        </w:rPr>
+        <w:t>2.</w:t>
+      </w:r>
       <w:r>
         <w:rPr>
           <w:noProof/>
@@ -4920,6 +4874,104 @@
           </wp:inline>
         </w:drawing>
       </w:r>
+    </w:p>
+    <w:p>
+      <w:pPr>
+        <w:rPr>
+          <w:rFonts w:ascii="Arial" w:eastAsia="Arial" w:hAnsi="Arial" w:cs="Arial"/>
+          <w:sz w:val="24"/>
+          <w:szCs w:val="24"/>
+        </w:rPr>
+      </w:pPr>
+    </w:p>
+    <w:p>
+      <w:pPr>
+        <w:rPr>
+          <w:rFonts w:ascii="Arial" w:eastAsia="Arial" w:hAnsi="Arial" w:cs="Arial"/>
+          <w:sz w:val="24"/>
+          <w:szCs w:val="24"/>
+        </w:rPr>
+      </w:pPr>
+    </w:p>
+    <w:p>
+      <w:pPr>
+        <w:rPr>
+          <w:rFonts w:ascii="Arial" w:eastAsia="Arial" w:hAnsi="Arial" w:cs="Arial"/>
+          <w:sz w:val="24"/>
+          <w:szCs w:val="24"/>
+        </w:rPr>
+      </w:pPr>
+    </w:p>
+    <w:p>
+      <w:pPr>
+        <w:rPr>
+          <w:rFonts w:ascii="Arial" w:eastAsia="Arial" w:hAnsi="Arial" w:cs="Arial"/>
+          <w:sz w:val="24"/>
+          <w:szCs w:val="24"/>
+        </w:rPr>
+      </w:pPr>
+    </w:p>
+    <w:p>
+      <w:pPr>
+        <w:rPr>
+          <w:rFonts w:ascii="Arial" w:eastAsia="Arial" w:hAnsi="Arial" w:cs="Arial"/>
+          <w:sz w:val="24"/>
+          <w:szCs w:val="24"/>
+        </w:rPr>
+      </w:pPr>
+    </w:p>
+    <w:p>
+      <w:pPr>
+        <w:rPr>
+          <w:rFonts w:ascii="Arial" w:eastAsia="Arial" w:hAnsi="Arial" w:cs="Arial"/>
+          <w:sz w:val="24"/>
+          <w:szCs w:val="24"/>
+        </w:rPr>
+      </w:pPr>
+    </w:p>
+    <w:p>
+      <w:pPr>
+        <w:rPr>
+          <w:rFonts w:ascii="Arial" w:eastAsia="Arial" w:hAnsi="Arial" w:cs="Arial"/>
+          <w:sz w:val="24"/>
+          <w:szCs w:val="24"/>
+        </w:rPr>
+      </w:pPr>
+      <w:r>
+        <w:rPr>
+          <w:rFonts w:ascii="Arial" w:eastAsia="Arial" w:hAnsi="Arial" w:cs="Arial"/>
+          <w:sz w:val="24"/>
+          <w:szCs w:val="24"/>
+        </w:rPr>
+        <w:br/>
+      </w:r>
+    </w:p>
+    <w:p>
+      <w:pPr>
+        <w:rPr>
+          <w:rFonts w:ascii="Arial" w:eastAsia="Arial" w:hAnsi="Arial" w:cs="Arial"/>
+          <w:sz w:val="24"/>
+          <w:szCs w:val="24"/>
+        </w:rPr>
+      </w:pPr>
+      <w:r>
+        <w:rPr>
+          <w:rFonts w:ascii="Arial" w:eastAsia="Arial" w:hAnsi="Arial" w:cs="Arial"/>
+          <w:sz w:val="24"/>
+          <w:szCs w:val="24"/>
+        </w:rPr>
+        <w:lastRenderedPageBreak/>
+        <w:t>3.</w:t>
+      </w:r>
+    </w:p>
+    <w:p>
+      <w:pPr>
+        <w:rPr>
+          <w:rFonts w:ascii="Arial" w:eastAsia="Arial" w:hAnsi="Arial" w:cs="Arial"/>
+          <w:sz w:val="24"/>
+          <w:szCs w:val="24"/>
+        </w:rPr>
+      </w:pPr>
       <w:r>
         <w:rPr>
           <w:rFonts w:ascii="Arial" w:eastAsia="Arial" w:hAnsi="Arial" w:cs="Arial"/>
@@ -4927,7 +4979,6 @@
           <w:sz w:val="24"/>
           <w:szCs w:val="24"/>
         </w:rPr>
-        <w:lastRenderedPageBreak/>
         <w:drawing>
           <wp:inline distT="114300" distB="114300" distL="114300" distR="114300" wp14:anchorId="07A0AAF8" wp14:editId="39CBB23A">
             <wp:extent cx="5762625" cy="2806700"/>
@@ -4964,6 +5015,32 @@
           </wp:inline>
         </w:drawing>
       </w:r>
+    </w:p>
+    <w:p>
+      <w:pPr>
+        <w:rPr>
+          <w:rFonts w:ascii="Arial" w:eastAsia="Arial" w:hAnsi="Arial" w:cs="Arial"/>
+          <w:sz w:val="24"/>
+          <w:szCs w:val="24"/>
+        </w:rPr>
+      </w:pPr>
+      <w:r>
+        <w:rPr>
+          <w:rFonts w:ascii="Arial" w:eastAsia="Arial" w:hAnsi="Arial" w:cs="Arial"/>
+          <w:sz w:val="24"/>
+          <w:szCs w:val="24"/>
+        </w:rPr>
+        <w:t>4.</w:t>
+      </w:r>
+    </w:p>
+    <w:p>
+      <w:pPr>
+        <w:rPr>
+          <w:rFonts w:ascii="Arial" w:eastAsia="Arial" w:hAnsi="Arial" w:cs="Arial"/>
+          <w:sz w:val="24"/>
+          <w:szCs w:val="24"/>
+        </w:rPr>
+      </w:pPr>
       <w:r>
         <w:rPr>
           <w:rFonts w:ascii="Arial" w:eastAsia="Arial" w:hAnsi="Arial" w:cs="Arial"/>
@@ -5010,6 +5087,136 @@
     </w:p>
     <w:p>
       <w:pPr>
+        <w:rPr>
+          <w:rFonts w:ascii="Arial" w:eastAsia="Arial" w:hAnsi="Arial" w:cs="Arial"/>
+          <w:sz w:val="24"/>
+          <w:szCs w:val="24"/>
+        </w:rPr>
+      </w:pPr>
+    </w:p>
+    <w:p>
+      <w:pPr>
+        <w:rPr>
+          <w:rFonts w:ascii="Arial" w:eastAsia="Arial" w:hAnsi="Arial" w:cs="Arial"/>
+          <w:sz w:val="24"/>
+          <w:szCs w:val="24"/>
+        </w:rPr>
+      </w:pPr>
+    </w:p>
+    <w:p>
+      <w:pPr>
+        <w:rPr>
+          <w:rFonts w:ascii="Arial" w:eastAsia="Arial" w:hAnsi="Arial" w:cs="Arial"/>
+          <w:sz w:val="24"/>
+          <w:szCs w:val="24"/>
+        </w:rPr>
+      </w:pPr>
+    </w:p>
+    <w:p>
+      <w:pPr>
+        <w:rPr>
+          <w:rFonts w:ascii="Arial" w:eastAsia="Arial" w:hAnsi="Arial" w:cs="Arial"/>
+          <w:sz w:val="24"/>
+          <w:szCs w:val="24"/>
+        </w:rPr>
+      </w:pPr>
+    </w:p>
+    <w:p>
+      <w:pPr>
+        <w:rPr>
+          <w:rFonts w:ascii="Arial" w:eastAsia="Arial" w:hAnsi="Arial" w:cs="Arial"/>
+          <w:sz w:val="24"/>
+          <w:szCs w:val="24"/>
+        </w:rPr>
+      </w:pPr>
+    </w:p>
+    <w:p>
+      <w:pPr>
+        <w:rPr>
+          <w:rFonts w:ascii="Arial" w:eastAsia="Arial" w:hAnsi="Arial" w:cs="Arial"/>
+          <w:sz w:val="24"/>
+          <w:szCs w:val="24"/>
+        </w:rPr>
+      </w:pPr>
+    </w:p>
+    <w:p>
+      <w:pPr>
+        <w:rPr>
+          <w:rFonts w:ascii="Arial" w:eastAsia="Arial" w:hAnsi="Arial" w:cs="Arial"/>
+          <w:sz w:val="24"/>
+          <w:szCs w:val="24"/>
+        </w:rPr>
+      </w:pPr>
+    </w:p>
+    <w:p>
+      <w:pPr>
+        <w:rPr>
+          <w:rFonts w:ascii="Arial" w:eastAsia="Arial" w:hAnsi="Arial" w:cs="Arial"/>
+          <w:sz w:val="24"/>
+          <w:szCs w:val="24"/>
+        </w:rPr>
+      </w:pPr>
+      <w:r>
+        <w:rPr>
+          <w:rFonts w:ascii="Arial" w:eastAsia="Arial" w:hAnsi="Arial" w:cs="Arial"/>
+          <w:sz w:val="24"/>
+          <w:szCs w:val="24"/>
+        </w:rPr>
+        <w:lastRenderedPageBreak/>
+        <w:t>5.</w:t>
+      </w:r>
+    </w:p>
+    <w:p>
+      <w:pPr>
+        <w:rPr>
+          <w:rFonts w:ascii="Arial" w:eastAsia="Arial" w:hAnsi="Arial" w:cs="Arial"/>
+          <w:sz w:val="24"/>
+          <w:szCs w:val="24"/>
+        </w:rPr>
+      </w:pPr>
+      <w:r>
+        <w:rPr>
+          <w:noProof/>
+        </w:rPr>
+        <w:drawing>
+          <wp:inline distT="0" distB="0" distL="0" distR="0" wp14:anchorId="3AFE8D44" wp14:editId="472A228F">
+            <wp:extent cx="5612130" cy="4108450"/>
+            <wp:effectExtent l="0" t="0" r="7620" b="6350"/>
+            <wp:docPr id="34" name="Imagem 34"/>
+            <wp:cNvGraphicFramePr>
+              <a:graphicFrameLocks xmlns:a="http://schemas.openxmlformats.org/drawingml/2006/main" noChangeAspect="1"/>
+            </wp:cNvGraphicFramePr>
+            <a:graphic xmlns:a="http://schemas.openxmlformats.org/drawingml/2006/main">
+              <a:graphicData uri="http://schemas.openxmlformats.org/drawingml/2006/picture">
+                <pic:pic xmlns:pic="http://schemas.openxmlformats.org/drawingml/2006/picture">
+                  <pic:nvPicPr>
+                    <pic:cNvPr id="0" name=""/>
+                    <pic:cNvPicPr/>
+                  </pic:nvPicPr>
+                  <pic:blipFill>
+                    <a:blip r:embed="rId26"/>
+                    <a:stretch>
+                      <a:fillRect/>
+                    </a:stretch>
+                  </pic:blipFill>
+                  <pic:spPr>
+                    <a:xfrm>
+                      <a:off x="0" y="0"/>
+                      <a:ext cx="5612130" cy="4108450"/>
+                    </a:xfrm>
+                    <a:prstGeom prst="rect">
+                      <a:avLst/>
+                    </a:prstGeom>
+                  </pic:spPr>
+                </pic:pic>
+              </a:graphicData>
+            </a:graphic>
+          </wp:inline>
+        </w:drawing>
+      </w:r>
+    </w:p>
+    <w:p>
+      <w:pPr>
         <w:ind w:firstLine="720"/>
         <w:jc w:val="both"/>
         <w:rPr>
@@ -5024,7 +5231,25 @@
           <w:sz w:val="24"/>
           <w:szCs w:val="24"/>
         </w:rPr>
-        <w:t xml:space="preserve">Todos os campos foram preenchidos com os três autores e seus e-mails inválidos, onde percebe-se pelo </w:t>
+        <w:t xml:space="preserve">Todos os campos foram preenchidos com os três autores e seus e-mails inválidos, onde </w:t>
+      </w:r>
+      <w:proofErr w:type="gramStart"/>
+      <w:r>
+        <w:rPr>
+          <w:rFonts w:ascii="Arial" w:eastAsia="Arial" w:hAnsi="Arial" w:cs="Arial"/>
+          <w:sz w:val="24"/>
+          <w:szCs w:val="24"/>
+        </w:rPr>
+        <w:t>percebe-se</w:t>
+      </w:r>
+      <w:proofErr w:type="gramEnd"/>
+      <w:r>
+        <w:rPr>
+          <w:rFonts w:ascii="Arial" w:eastAsia="Arial" w:hAnsi="Arial" w:cs="Arial"/>
+          <w:sz w:val="24"/>
+          <w:szCs w:val="24"/>
+        </w:rPr>
+        <w:t xml:space="preserve"> pelo </w:t>
       </w:r>
       <w:proofErr w:type="spellStart"/>
       <w:r>
@@ -5065,43 +5290,259 @@
     </w:p>
     <w:p>
       <w:pPr>
-        <w:jc w:val="both"/>
-        <w:rPr>
-          <w:rFonts w:ascii="Arial" w:eastAsia="Arial" w:hAnsi="Arial" w:cs="Arial"/>
-          <w:b/>
-          <w:sz w:val="24"/>
-          <w:szCs w:val="24"/>
-        </w:rPr>
-      </w:pPr>
-    </w:p>
-    <w:p>
-      <w:pPr>
         <w:ind w:firstLine="720"/>
         <w:jc w:val="both"/>
         <w:rPr>
           <w:rFonts w:ascii="Arial" w:eastAsia="Arial" w:hAnsi="Arial" w:cs="Arial"/>
-          <w:b/>
-          <w:sz w:val="24"/>
-          <w:szCs w:val="24"/>
-        </w:rPr>
-      </w:pPr>
-      <w:r>
-        <w:rPr>
-          <w:rFonts w:ascii="Arial" w:eastAsia="Arial" w:hAnsi="Arial" w:cs="Arial"/>
-          <w:b/>
-          <w:sz w:val="24"/>
-          <w:szCs w:val="24"/>
-        </w:rPr>
-        <w:t>6.5 Teste de Caso Número 5</w:t>
-      </w:r>
-    </w:p>
-    <w:p>
-      <w:pPr>
-        <w:numPr>
-          <w:ilvl w:val="0"/>
-          <w:numId w:val="4"/>
-        </w:numPr>
-        <w:contextualSpacing/>
+          <w:sz w:val="24"/>
+          <w:szCs w:val="24"/>
+        </w:rPr>
+      </w:pPr>
+    </w:p>
+    <w:p>
+      <w:pPr>
+        <w:ind w:firstLine="720"/>
+        <w:jc w:val="both"/>
+        <w:rPr>
+          <w:rFonts w:ascii="Arial" w:eastAsia="Arial" w:hAnsi="Arial" w:cs="Arial"/>
+          <w:sz w:val="24"/>
+          <w:szCs w:val="24"/>
+        </w:rPr>
+      </w:pPr>
+    </w:p>
+    <w:p>
+      <w:pPr>
+        <w:ind w:firstLine="720"/>
+        <w:jc w:val="both"/>
+        <w:rPr>
+          <w:rFonts w:ascii="Arial" w:eastAsia="Arial" w:hAnsi="Arial" w:cs="Arial"/>
+          <w:sz w:val="24"/>
+          <w:szCs w:val="24"/>
+        </w:rPr>
+      </w:pPr>
+    </w:p>
+    <w:p>
+      <w:pPr>
+        <w:ind w:firstLine="720"/>
+        <w:jc w:val="both"/>
+        <w:rPr>
+          <w:rFonts w:ascii="Arial" w:eastAsia="Arial" w:hAnsi="Arial" w:cs="Arial"/>
+          <w:sz w:val="24"/>
+          <w:szCs w:val="24"/>
+        </w:rPr>
+      </w:pPr>
+    </w:p>
+    <w:p>
+      <w:pPr>
+        <w:ind w:firstLine="720"/>
+        <w:jc w:val="both"/>
+        <w:rPr>
+          <w:rFonts w:ascii="Arial" w:eastAsia="Arial" w:hAnsi="Arial" w:cs="Arial"/>
+          <w:sz w:val="24"/>
+          <w:szCs w:val="24"/>
+        </w:rPr>
+      </w:pPr>
+    </w:p>
+    <w:p>
+      <w:pPr>
+        <w:ind w:firstLine="720"/>
+        <w:jc w:val="both"/>
+        <w:rPr>
+          <w:rFonts w:ascii="Arial" w:eastAsia="Arial" w:hAnsi="Arial" w:cs="Arial"/>
+          <w:sz w:val="24"/>
+          <w:szCs w:val="24"/>
+        </w:rPr>
+      </w:pPr>
+    </w:p>
+    <w:p>
+      <w:pPr>
+        <w:ind w:firstLine="720"/>
+        <w:jc w:val="both"/>
+        <w:rPr>
+          <w:rFonts w:ascii="Arial" w:eastAsia="Arial" w:hAnsi="Arial" w:cs="Arial"/>
+          <w:sz w:val="24"/>
+          <w:szCs w:val="24"/>
+        </w:rPr>
+      </w:pPr>
+    </w:p>
+    <w:p>
+      <w:pPr>
+        <w:ind w:firstLine="720"/>
+        <w:jc w:val="both"/>
+        <w:rPr>
+          <w:rFonts w:ascii="Arial" w:eastAsia="Arial" w:hAnsi="Arial" w:cs="Arial"/>
+          <w:sz w:val="24"/>
+          <w:szCs w:val="24"/>
+        </w:rPr>
+      </w:pPr>
+    </w:p>
+    <w:p>
+      <w:pPr>
+        <w:ind w:firstLine="720"/>
+        <w:jc w:val="both"/>
+        <w:rPr>
+          <w:rFonts w:ascii="Arial" w:eastAsia="Arial" w:hAnsi="Arial" w:cs="Arial"/>
+          <w:sz w:val="24"/>
+          <w:szCs w:val="24"/>
+        </w:rPr>
+      </w:pPr>
+    </w:p>
+    <w:p>
+      <w:pPr>
+        <w:spacing w:line="240" w:lineRule="auto"/>
+        <w:rPr>
+          <w:rFonts w:ascii="Arial" w:eastAsia="Arial" w:hAnsi="Arial" w:cs="Arial"/>
+          <w:b/>
+          <w:sz w:val="24"/>
+          <w:szCs w:val="24"/>
+        </w:rPr>
+      </w:pPr>
+      <w:r>
+        <w:rPr>
+          <w:rFonts w:ascii="Arial" w:eastAsia="Arial" w:hAnsi="Arial" w:cs="Arial"/>
+          <w:b/>
+          <w:sz w:val="24"/>
+          <w:szCs w:val="24"/>
+        </w:rPr>
+        <w:lastRenderedPageBreak/>
+        <w:t>Relação de Componentes da Interface para o Test-Case</w:t>
+      </w:r>
+    </w:p>
+    <w:p>
+      <w:pPr>
+        <w:spacing w:line="240" w:lineRule="auto"/>
+        <w:rPr>
+          <w:rFonts w:ascii="Arial" w:eastAsia="Arial" w:hAnsi="Arial" w:cs="Arial"/>
+          <w:b/>
+          <w:sz w:val="24"/>
+          <w:szCs w:val="24"/>
+        </w:rPr>
+      </w:pPr>
+      <w:r>
+        <w:rPr>
+          <w:noProof/>
+        </w:rPr>
+        <w:drawing>
+          <wp:inline distT="0" distB="0" distL="0" distR="0" wp14:anchorId="1FCD2597" wp14:editId="3EF5EE7D">
+            <wp:extent cx="5612130" cy="4098925"/>
+            <wp:effectExtent l="0" t="0" r="7620" b="0"/>
+            <wp:docPr id="36" name="Imagem 36"/>
+            <wp:cNvGraphicFramePr>
+              <a:graphicFrameLocks xmlns:a="http://schemas.openxmlformats.org/drawingml/2006/main" noChangeAspect="1"/>
+            </wp:cNvGraphicFramePr>
+            <a:graphic xmlns:a="http://schemas.openxmlformats.org/drawingml/2006/main">
+              <a:graphicData uri="http://schemas.openxmlformats.org/drawingml/2006/picture">
+                <pic:pic xmlns:pic="http://schemas.openxmlformats.org/drawingml/2006/picture">
+                  <pic:nvPicPr>
+                    <pic:cNvPr id="0" name=""/>
+                    <pic:cNvPicPr/>
+                  </pic:nvPicPr>
+                  <pic:blipFill>
+                    <a:blip r:embed="rId27"/>
+                    <a:stretch>
+                      <a:fillRect/>
+                    </a:stretch>
+                  </pic:blipFill>
+                  <pic:spPr>
+                    <a:xfrm>
+                      <a:off x="0" y="0"/>
+                      <a:ext cx="5612130" cy="4098925"/>
+                    </a:xfrm>
+                    <a:prstGeom prst="rect">
+                      <a:avLst/>
+                    </a:prstGeom>
+                  </pic:spPr>
+                </pic:pic>
+              </a:graphicData>
+            </a:graphic>
+          </wp:inline>
+        </w:drawing>
+      </w:r>
+    </w:p>
+    <w:p>
+      <w:pPr>
+        <w:ind w:firstLine="720"/>
+        <w:jc w:val="both"/>
+        <w:rPr>
+          <w:rFonts w:ascii="Arial" w:eastAsia="Arial" w:hAnsi="Arial" w:cs="Arial"/>
+          <w:sz w:val="24"/>
+          <w:szCs w:val="24"/>
+        </w:rPr>
+      </w:pPr>
+    </w:p>
+    <w:p>
+      <w:pPr>
+        <w:jc w:val="both"/>
+        <w:rPr>
+          <w:rFonts w:ascii="Arial" w:eastAsia="Arial" w:hAnsi="Arial" w:cs="Arial"/>
+          <w:b/>
+          <w:sz w:val="24"/>
+          <w:szCs w:val="24"/>
+        </w:rPr>
+      </w:pPr>
+    </w:p>
+    <w:p>
+      <w:pPr>
+        <w:ind w:firstLine="720"/>
+        <w:jc w:val="both"/>
+        <w:rPr>
+          <w:rFonts w:ascii="Arial" w:eastAsia="Arial" w:hAnsi="Arial" w:cs="Arial"/>
+          <w:b/>
+          <w:sz w:val="24"/>
+          <w:szCs w:val="24"/>
+        </w:rPr>
+      </w:pPr>
+      <w:proofErr w:type="gramStart"/>
+      <w:r>
+        <w:rPr>
+          <w:rFonts w:ascii="Arial" w:eastAsia="Arial" w:hAnsi="Arial" w:cs="Arial"/>
+          <w:b/>
+          <w:sz w:val="24"/>
+          <w:szCs w:val="24"/>
+        </w:rPr>
+        <w:t xml:space="preserve">6.5 </w:t>
+      </w:r>
+      <w:r>
+        <w:rPr>
+          <w:rFonts w:ascii="Arial" w:eastAsia="Arial" w:hAnsi="Arial" w:cs="Arial"/>
+          <w:b/>
+          <w:sz w:val="24"/>
+          <w:szCs w:val="24"/>
+        </w:rPr>
+        <w:t>CASO</w:t>
+      </w:r>
+      <w:proofErr w:type="gramEnd"/>
+      <w:r>
+        <w:rPr>
+          <w:rFonts w:ascii="Arial" w:eastAsia="Arial" w:hAnsi="Arial" w:cs="Arial"/>
+          <w:b/>
+          <w:sz w:val="24"/>
+          <w:szCs w:val="24"/>
+        </w:rPr>
+        <w:t xml:space="preserve"> DE TESTE NÚMERO 5</w:t>
+      </w:r>
+    </w:p>
+    <w:p>
+      <w:pPr>
+        <w:jc w:val="both"/>
+        <w:rPr>
+          <w:rFonts w:ascii="Arial" w:eastAsia="Arial" w:hAnsi="Arial" w:cs="Arial"/>
+          <w:sz w:val="24"/>
+          <w:szCs w:val="24"/>
+        </w:rPr>
+      </w:pPr>
+      <w:r>
+        <w:rPr>
+          <w:rFonts w:ascii="Arial" w:eastAsia="Arial" w:hAnsi="Arial" w:cs="Arial"/>
+          <w:sz w:val="24"/>
+          <w:szCs w:val="24"/>
+        </w:rPr>
+        <w:t>CONDIÇÃO:</w:t>
+      </w:r>
+    </w:p>
+    <w:p>
+      <w:pPr>
+        <w:ind w:firstLine="720"/>
         <w:jc w:val="both"/>
         <w:rPr>
           <w:rFonts w:ascii="Arial" w:eastAsia="Arial" w:hAnsi="Arial" w:cs="Arial"/>
@@ -5130,11 +5571,126 @@
       <w:r>
         <w:rPr>
           <w:rFonts w:ascii="Arial" w:eastAsia="Arial" w:hAnsi="Arial" w:cs="Arial"/>
+          <w:sz w:val="24"/>
+          <w:szCs w:val="24"/>
+        </w:rPr>
+        <w:t>Condições Atendidas:</w:t>
+      </w:r>
+    </w:p>
+    <w:p>
+      <w:pPr>
+        <w:jc w:val="both"/>
+        <w:rPr>
+          <w:rFonts w:ascii="Arial" w:eastAsia="Arial" w:hAnsi="Arial" w:cs="Arial"/>
+          <w:sz w:val="24"/>
+          <w:szCs w:val="24"/>
+        </w:rPr>
+      </w:pPr>
+    </w:p>
+    <w:p>
+      <w:pPr>
+        <w:jc w:val="both"/>
+        <w:rPr>
+          <w:rFonts w:ascii="Arial" w:eastAsia="Arial" w:hAnsi="Arial" w:cs="Arial"/>
+          <w:sz w:val="24"/>
+          <w:szCs w:val="24"/>
+        </w:rPr>
+      </w:pPr>
+    </w:p>
+    <w:p>
+      <w:pPr>
+        <w:jc w:val="both"/>
+        <w:rPr>
+          <w:rFonts w:ascii="Arial" w:eastAsia="Arial" w:hAnsi="Arial" w:cs="Arial"/>
+          <w:sz w:val="24"/>
+          <w:szCs w:val="24"/>
+        </w:rPr>
+      </w:pPr>
+    </w:p>
+    <w:p>
+      <w:pPr>
+        <w:jc w:val="both"/>
+        <w:rPr>
+          <w:rFonts w:ascii="Arial" w:eastAsia="Arial" w:hAnsi="Arial" w:cs="Arial"/>
+          <w:sz w:val="24"/>
+          <w:szCs w:val="24"/>
+        </w:rPr>
+      </w:pPr>
+    </w:p>
+    <w:p>
+      <w:pPr>
+        <w:jc w:val="both"/>
+        <w:rPr>
+          <w:rFonts w:ascii="Arial" w:eastAsia="Arial" w:hAnsi="Arial" w:cs="Arial"/>
+          <w:sz w:val="24"/>
+          <w:szCs w:val="24"/>
+        </w:rPr>
+      </w:pPr>
+    </w:p>
+    <w:p>
+      <w:pPr>
+        <w:jc w:val="both"/>
+        <w:rPr>
+          <w:rFonts w:ascii="Arial" w:eastAsia="Arial" w:hAnsi="Arial" w:cs="Arial"/>
+          <w:sz w:val="24"/>
+          <w:szCs w:val="24"/>
+        </w:rPr>
+      </w:pPr>
+    </w:p>
+    <w:p>
+      <w:pPr>
+        <w:jc w:val="both"/>
+        <w:rPr>
+          <w:rFonts w:ascii="Arial" w:eastAsia="Arial" w:hAnsi="Arial" w:cs="Arial"/>
+          <w:sz w:val="24"/>
+          <w:szCs w:val="24"/>
+        </w:rPr>
+      </w:pPr>
+    </w:p>
+    <w:p>
+      <w:pPr>
+        <w:jc w:val="both"/>
+        <w:rPr>
+          <w:rFonts w:ascii="Arial" w:eastAsia="Arial" w:hAnsi="Arial" w:cs="Arial"/>
+          <w:sz w:val="24"/>
+          <w:szCs w:val="24"/>
+        </w:rPr>
+      </w:pPr>
+    </w:p>
+    <w:p>
+      <w:pPr>
+        <w:jc w:val="both"/>
+        <w:rPr>
+          <w:rFonts w:ascii="Arial" w:eastAsia="Arial" w:hAnsi="Arial" w:cs="Arial"/>
+          <w:sz w:val="24"/>
+          <w:szCs w:val="24"/>
+        </w:rPr>
+      </w:pPr>
+      <w:r>
+        <w:rPr>
+          <w:rFonts w:ascii="Arial" w:eastAsia="Arial" w:hAnsi="Arial" w:cs="Arial"/>
+          <w:sz w:val="24"/>
+          <w:szCs w:val="24"/>
+        </w:rPr>
+        <w:t>1.</w:t>
+      </w:r>
+    </w:p>
+    <w:p>
+      <w:pPr>
+        <w:jc w:val="both"/>
+        <w:rPr>
+          <w:rFonts w:ascii="Arial" w:eastAsia="Arial" w:hAnsi="Arial" w:cs="Arial"/>
+          <w:sz w:val="24"/>
+          <w:szCs w:val="24"/>
+        </w:rPr>
+      </w:pPr>
+      <w:r>
+        <w:rPr>
+          <w:rFonts w:ascii="Arial" w:eastAsia="Arial" w:hAnsi="Arial" w:cs="Arial"/>
           <w:noProof/>
           <w:sz w:val="24"/>
           <w:szCs w:val="24"/>
         </w:rPr>
-        <w:lastRenderedPageBreak/>
         <w:drawing>
           <wp:inline distT="114300" distB="114300" distL="114300" distR="114300" wp14:anchorId="1E616BF1" wp14:editId="1A76CDC7">
             <wp:extent cx="5762625" cy="2806700"/>
@@ -5149,7 +5705,7 @@
                     <pic:cNvPicPr preferRelativeResize="0"/>
                   </pic:nvPicPr>
                   <pic:blipFill>
-                    <a:blip r:embed="rId26"/>
+                    <a:blip r:embed="rId28"/>
                     <a:srcRect/>
                     <a:stretch>
                       <a:fillRect/>
@@ -5171,6 +5727,24 @@
           </wp:inline>
         </w:drawing>
       </w:r>
+    </w:p>
+    <w:p>
+      <w:pPr>
+        <w:jc w:val="both"/>
+        <w:rPr>
+          <w:rFonts w:ascii="Arial" w:eastAsia="Arial" w:hAnsi="Arial" w:cs="Arial"/>
+          <w:sz w:val="24"/>
+          <w:szCs w:val="24"/>
+        </w:rPr>
+      </w:pPr>
+      <w:r>
+        <w:rPr>
+          <w:rFonts w:ascii="Arial" w:eastAsia="Arial" w:hAnsi="Arial" w:cs="Arial"/>
+          <w:sz w:val="24"/>
+          <w:szCs w:val="24"/>
+        </w:rPr>
+        <w:t>2.</w:t>
+      </w:r>
       <w:r>
         <w:rPr>
           <w:rFonts w:ascii="Arial" w:eastAsia="Arial" w:hAnsi="Arial" w:cs="Arial"/>
@@ -5192,7 +5766,7 @@
                     <pic:cNvPicPr preferRelativeResize="0"/>
                   </pic:nvPicPr>
                   <pic:blipFill>
-                    <a:blip r:embed="rId27"/>
+                    <a:blip r:embed="rId29"/>
                     <a:srcRect/>
                     <a:stretch>
                       <a:fillRect/>
@@ -5214,6 +5788,104 @@
           </wp:inline>
         </w:drawing>
       </w:r>
+    </w:p>
+    <w:p>
+      <w:pPr>
+        <w:jc w:val="both"/>
+        <w:rPr>
+          <w:rFonts w:ascii="Arial" w:eastAsia="Arial" w:hAnsi="Arial" w:cs="Arial"/>
+          <w:sz w:val="24"/>
+          <w:szCs w:val="24"/>
+        </w:rPr>
+      </w:pPr>
+    </w:p>
+    <w:p>
+      <w:pPr>
+        <w:jc w:val="both"/>
+        <w:rPr>
+          <w:rFonts w:ascii="Arial" w:eastAsia="Arial" w:hAnsi="Arial" w:cs="Arial"/>
+          <w:sz w:val="24"/>
+          <w:szCs w:val="24"/>
+        </w:rPr>
+      </w:pPr>
+    </w:p>
+    <w:p>
+      <w:pPr>
+        <w:jc w:val="both"/>
+        <w:rPr>
+          <w:rFonts w:ascii="Arial" w:eastAsia="Arial" w:hAnsi="Arial" w:cs="Arial"/>
+          <w:sz w:val="24"/>
+          <w:szCs w:val="24"/>
+        </w:rPr>
+      </w:pPr>
+    </w:p>
+    <w:p>
+      <w:pPr>
+        <w:jc w:val="both"/>
+        <w:rPr>
+          <w:rFonts w:ascii="Arial" w:eastAsia="Arial" w:hAnsi="Arial" w:cs="Arial"/>
+          <w:sz w:val="24"/>
+          <w:szCs w:val="24"/>
+        </w:rPr>
+      </w:pPr>
+    </w:p>
+    <w:p>
+      <w:pPr>
+        <w:jc w:val="both"/>
+        <w:rPr>
+          <w:rFonts w:ascii="Arial" w:eastAsia="Arial" w:hAnsi="Arial" w:cs="Arial"/>
+          <w:sz w:val="24"/>
+          <w:szCs w:val="24"/>
+        </w:rPr>
+      </w:pPr>
+    </w:p>
+    <w:p>
+      <w:pPr>
+        <w:jc w:val="both"/>
+        <w:rPr>
+          <w:rFonts w:ascii="Arial" w:eastAsia="Arial" w:hAnsi="Arial" w:cs="Arial"/>
+          <w:sz w:val="24"/>
+          <w:szCs w:val="24"/>
+        </w:rPr>
+      </w:pPr>
+    </w:p>
+    <w:p>
+      <w:pPr>
+        <w:jc w:val="both"/>
+        <w:rPr>
+          <w:rFonts w:ascii="Arial" w:eastAsia="Arial" w:hAnsi="Arial" w:cs="Arial"/>
+          <w:sz w:val="24"/>
+          <w:szCs w:val="24"/>
+        </w:rPr>
+      </w:pPr>
+    </w:p>
+    <w:p>
+      <w:pPr>
+        <w:jc w:val="both"/>
+        <w:rPr>
+          <w:rFonts w:ascii="Arial" w:eastAsia="Arial" w:hAnsi="Arial" w:cs="Arial"/>
+          <w:sz w:val="24"/>
+          <w:szCs w:val="24"/>
+        </w:rPr>
+      </w:pPr>
+      <w:r>
+        <w:rPr>
+          <w:rFonts w:ascii="Arial" w:eastAsia="Arial" w:hAnsi="Arial" w:cs="Arial"/>
+          <w:sz w:val="24"/>
+          <w:szCs w:val="24"/>
+        </w:rPr>
+        <w:t>3.</w:t>
+      </w:r>
+    </w:p>
+    <w:p>
+      <w:pPr>
+        <w:jc w:val="both"/>
+        <w:rPr>
+          <w:rFonts w:ascii="Arial" w:eastAsia="Arial" w:hAnsi="Arial" w:cs="Arial"/>
+          <w:sz w:val="24"/>
+          <w:szCs w:val="24"/>
+        </w:rPr>
+      </w:pPr>
       <w:r>
         <w:rPr>
           <w:rFonts w:ascii="Arial" w:eastAsia="Arial" w:hAnsi="Arial" w:cs="Arial"/>
@@ -5221,7 +5893,6 @@
           <w:sz w:val="24"/>
           <w:szCs w:val="24"/>
         </w:rPr>
-        <w:lastRenderedPageBreak/>
         <w:drawing>
           <wp:inline distT="114300" distB="114300" distL="114300" distR="114300" wp14:anchorId="1B21843D" wp14:editId="6FDAD2E7">
             <wp:extent cx="5762625" cy="2794000"/>
@@ -5236,7 +5907,7 @@
                     <pic:cNvPicPr preferRelativeResize="0"/>
                   </pic:nvPicPr>
                   <pic:blipFill>
-                    <a:blip r:embed="rId28"/>
+                    <a:blip r:embed="rId30"/>
                     <a:srcRect/>
                     <a:stretch>
                       <a:fillRect/>
@@ -5258,6 +5929,34 @@
           </wp:inline>
         </w:drawing>
       </w:r>
+    </w:p>
+    <w:p>
+      <w:pPr>
+        <w:jc w:val="both"/>
+        <w:rPr>
+          <w:rFonts w:ascii="Arial" w:eastAsia="Arial" w:hAnsi="Arial" w:cs="Arial"/>
+          <w:sz w:val="24"/>
+          <w:szCs w:val="24"/>
+        </w:rPr>
+      </w:pPr>
+      <w:r>
+        <w:rPr>
+          <w:rFonts w:ascii="Arial" w:eastAsia="Arial" w:hAnsi="Arial" w:cs="Arial"/>
+          <w:sz w:val="24"/>
+          <w:szCs w:val="24"/>
+        </w:rPr>
+        <w:t>4.</w:t>
+      </w:r>
+    </w:p>
+    <w:p>
+      <w:pPr>
+        <w:jc w:val="both"/>
+        <w:rPr>
+          <w:rFonts w:ascii="Arial" w:eastAsia="Arial" w:hAnsi="Arial" w:cs="Arial"/>
+          <w:sz w:val="24"/>
+          <w:szCs w:val="24"/>
+        </w:rPr>
+      </w:pPr>
       <w:r>
         <w:rPr>
           <w:rFonts w:ascii="Arial" w:eastAsia="Arial" w:hAnsi="Arial" w:cs="Arial"/>
@@ -5279,7 +5978,7 @@
                     <pic:cNvPicPr preferRelativeResize="0"/>
                   </pic:nvPicPr>
                   <pic:blipFill>
-                    <a:blip r:embed="rId29"/>
+                    <a:blip r:embed="rId31"/>
                     <a:srcRect/>
                     <a:stretch>
                       <a:fillRect/>
@@ -5371,316 +6070,157 @@
     </w:p>
     <w:p>
       <w:pPr>
-        <w:jc w:val="both"/>
-        <w:rPr>
-          <w:rFonts w:ascii="Arial" w:eastAsia="Arial" w:hAnsi="Arial" w:cs="Arial"/>
-          <w:sz w:val="24"/>
-          <w:szCs w:val="24"/>
-        </w:rPr>
-      </w:pPr>
-    </w:p>
-    <w:p>
-      <w:pPr>
-        <w:numPr>
-          <w:ilvl w:val="0"/>
-          <w:numId w:val="4"/>
-        </w:numPr>
-        <w:contextualSpacing/>
-        <w:jc w:val="both"/>
-        <w:rPr>
-          <w:rFonts w:ascii="Arial" w:eastAsia="Arial" w:hAnsi="Arial" w:cs="Arial"/>
-          <w:sz w:val="24"/>
-          <w:szCs w:val="24"/>
-        </w:rPr>
-      </w:pPr>
-      <w:r>
-        <w:rPr>
-          <w:rFonts w:ascii="Arial" w:eastAsia="Arial" w:hAnsi="Arial" w:cs="Arial"/>
-          <w:sz w:val="24"/>
-          <w:szCs w:val="24"/>
-        </w:rPr>
-        <w:t>Teste 6: Gerar um artigo completo com um autor cadastrado com sucesso (nenhum campo pode ser branco) e limpar os dados sem gerar o arquivo;</w:t>
-      </w:r>
-    </w:p>
-    <w:p>
-      <w:pPr>
-        <w:numPr>
-          <w:ilvl w:val="0"/>
-          <w:numId w:val="4"/>
-        </w:numPr>
-        <w:contextualSpacing/>
-        <w:jc w:val="both"/>
-        <w:rPr>
-          <w:rFonts w:ascii="Arial" w:eastAsia="Arial" w:hAnsi="Arial" w:cs="Arial"/>
-          <w:sz w:val="24"/>
-          <w:szCs w:val="24"/>
-        </w:rPr>
-      </w:pPr>
-      <w:r>
-        <w:rPr>
-          <w:rFonts w:ascii="Arial" w:eastAsia="Arial" w:hAnsi="Arial" w:cs="Arial"/>
-          <w:sz w:val="24"/>
-          <w:szCs w:val="24"/>
-        </w:rPr>
-        <w:t xml:space="preserve">Teste 7: Gerar um artigo completo com um autor cadastrado com sucesso (nenhum campo pode ser branco), criando no campo “corpo do texto” um </w:t>
-      </w:r>
-      <w:r>
-        <w:rPr>
-          <w:rFonts w:ascii="Arial" w:eastAsia="Arial" w:hAnsi="Arial" w:cs="Arial"/>
+        <w:ind w:firstLine="720"/>
+        <w:jc w:val="both"/>
+        <w:rPr>
+          <w:rFonts w:ascii="Arial" w:eastAsia="Arial" w:hAnsi="Arial" w:cs="Arial"/>
+          <w:b/>
+          <w:sz w:val="24"/>
+          <w:szCs w:val="24"/>
+        </w:rPr>
+      </w:pPr>
+    </w:p>
+    <w:p>
+      <w:pPr>
+        <w:spacing w:line="240" w:lineRule="auto"/>
+        <w:rPr>
+          <w:rFonts w:ascii="Arial" w:eastAsia="Arial" w:hAnsi="Arial" w:cs="Arial"/>
+          <w:b/>
+          <w:sz w:val="24"/>
+          <w:szCs w:val="24"/>
+        </w:rPr>
+      </w:pPr>
+      <w:r>
+        <w:rPr>
+          <w:rFonts w:ascii="Arial" w:eastAsia="Arial" w:hAnsi="Arial" w:cs="Arial"/>
+          <w:b/>
           <w:sz w:val="24"/>
           <w:szCs w:val="24"/>
         </w:rPr>
         <w:lastRenderedPageBreak/>
-        <w:t>texto com formatação em negrito, itálico subscrito e sobrescrito com texto justificado com sucesso;</w:t>
-      </w:r>
-    </w:p>
-    <w:p>
-      <w:pPr>
-        <w:numPr>
-          <w:ilvl w:val="0"/>
-          <w:numId w:val="4"/>
-        </w:numPr>
-        <w:contextualSpacing/>
-        <w:jc w:val="both"/>
-        <w:rPr>
-          <w:rFonts w:ascii="Arial" w:eastAsia="Arial" w:hAnsi="Arial" w:cs="Arial"/>
-          <w:sz w:val="24"/>
-          <w:szCs w:val="24"/>
-        </w:rPr>
-      </w:pPr>
-      <w:r>
-        <w:rPr>
-          <w:rFonts w:ascii="Arial" w:eastAsia="Arial" w:hAnsi="Arial" w:cs="Arial"/>
-          <w:sz w:val="24"/>
-          <w:szCs w:val="24"/>
-        </w:rPr>
-        <w:t>Teste 8: Gerar um artigo completo com um autor cadastrado com sucesso (nenhum campo pode ser branco), anexando no campo “corpo do texto” uma imagem de um arquivo com sucesso;</w:t>
-      </w:r>
-    </w:p>
-    <w:p>
-      <w:pPr>
-        <w:numPr>
-          <w:ilvl w:val="0"/>
-          <w:numId w:val="4"/>
-        </w:numPr>
-        <w:contextualSpacing/>
-        <w:jc w:val="both"/>
-        <w:rPr>
-          <w:rFonts w:ascii="Arial" w:eastAsia="Arial" w:hAnsi="Arial" w:cs="Arial"/>
-          <w:sz w:val="24"/>
-          <w:szCs w:val="24"/>
-        </w:rPr>
-      </w:pPr>
-      <w:r>
-        <w:rPr>
-          <w:rFonts w:ascii="Arial" w:eastAsia="Arial" w:hAnsi="Arial" w:cs="Arial"/>
-          <w:sz w:val="24"/>
-          <w:szCs w:val="24"/>
-        </w:rPr>
-        <w:t>Teste 9: Gerar um artigo completo com um autor cadastrado com sucesso (nenhum campo pode ser branco), anexando no campo “Notas” uma URL de um arquivo com sucesso e criando um texto formato à esquerda e em negrito;</w:t>
-      </w:r>
-    </w:p>
-    <w:p>
-      <w:pPr>
-        <w:numPr>
-          <w:ilvl w:val="0"/>
-          <w:numId w:val="4"/>
-        </w:numPr>
-        <w:contextualSpacing/>
-        <w:jc w:val="both"/>
-        <w:rPr>
-          <w:rFonts w:ascii="Arial" w:eastAsia="Arial" w:hAnsi="Arial" w:cs="Arial"/>
-          <w:sz w:val="24"/>
-          <w:szCs w:val="24"/>
-        </w:rPr>
-      </w:pPr>
-      <w:r>
-        <w:rPr>
-          <w:rFonts w:ascii="Arial" w:eastAsia="Arial" w:hAnsi="Arial" w:cs="Arial"/>
-          <w:sz w:val="24"/>
-          <w:szCs w:val="24"/>
-        </w:rPr>
-        <w:t>Teste 10: Testes de Interface.</w:t>
-      </w:r>
-    </w:p>
-    <w:p>
-      <w:pPr>
-        <w:jc w:val="both"/>
-        <w:rPr>
-          <w:rFonts w:ascii="Arial" w:eastAsia="Arial" w:hAnsi="Arial" w:cs="Arial"/>
-          <w:sz w:val="24"/>
-          <w:szCs w:val="24"/>
-        </w:rPr>
-      </w:pPr>
-      <w:r>
-        <w:rPr>
-          <w:rFonts w:ascii="Arial" w:eastAsia="Arial" w:hAnsi="Arial" w:cs="Arial"/>
-          <w:sz w:val="24"/>
-          <w:szCs w:val="24"/>
+        <w:t>Relação de Componentes da Interface para o Test-Case</w:t>
+      </w:r>
+    </w:p>
+    <w:p>
+      <w:pPr>
+        <w:jc w:val="both"/>
+        <w:rPr>
+          <w:rFonts w:ascii="Arial" w:eastAsia="Arial" w:hAnsi="Arial" w:cs="Arial"/>
+          <w:sz w:val="24"/>
+          <w:szCs w:val="24"/>
+        </w:rPr>
+      </w:pPr>
+      <w:r>
+        <w:rPr>
+          <w:noProof/>
+        </w:rPr>
+        <w:drawing>
+          <wp:inline distT="0" distB="0" distL="0" distR="0" wp14:anchorId="0C722A9F" wp14:editId="1A2B2DFF">
+            <wp:extent cx="5612130" cy="4098925"/>
+            <wp:effectExtent l="0" t="0" r="7620" b="0"/>
+            <wp:docPr id="37" name="Imagem 37"/>
+            <wp:cNvGraphicFramePr>
+              <a:graphicFrameLocks xmlns:a="http://schemas.openxmlformats.org/drawingml/2006/main" noChangeAspect="1"/>
+            </wp:cNvGraphicFramePr>
+            <a:graphic xmlns:a="http://schemas.openxmlformats.org/drawingml/2006/main">
+              <a:graphicData uri="http://schemas.openxmlformats.org/drawingml/2006/picture">
+                <pic:pic xmlns:pic="http://schemas.openxmlformats.org/drawingml/2006/picture">
+                  <pic:nvPicPr>
+                    <pic:cNvPr id="0" name=""/>
+                    <pic:cNvPicPr/>
+                  </pic:nvPicPr>
+                  <pic:blipFill>
+                    <a:blip r:embed="rId32"/>
+                    <a:stretch>
+                      <a:fillRect/>
+                    </a:stretch>
+                  </pic:blipFill>
+                  <pic:spPr>
+                    <a:xfrm>
+                      <a:off x="0" y="0"/>
+                      <a:ext cx="5612130" cy="4098925"/>
+                    </a:xfrm>
+                    <a:prstGeom prst="rect">
+                      <a:avLst/>
+                    </a:prstGeom>
+                  </pic:spPr>
+                </pic:pic>
+              </a:graphicData>
+            </a:graphic>
+          </wp:inline>
+        </w:drawing>
+      </w:r>
+    </w:p>
+    <w:p>
+      <w:pPr>
+        <w:pStyle w:val="Ttulo1"/>
+      </w:pPr>
+      <w:bookmarkStart w:id="7" w:name="_rvg51xv01pk4" w:colFirst="0" w:colLast="0"/>
+      <w:bookmarkEnd w:id="7"/>
+      <w:r>
+        <w:br w:type="page"/>
+      </w:r>
+    </w:p>
+    <w:p>
+      <w:pPr>
+        <w:pStyle w:val="Ttulo1"/>
+      </w:pPr>
+      <w:bookmarkStart w:id="8" w:name="_4xmqzxw1g0dh" w:colFirst="0" w:colLast="0"/>
+      <w:bookmarkEnd w:id="8"/>
+      <w:proofErr w:type="gramStart"/>
+      <w:r>
+        <w:lastRenderedPageBreak/>
+        <w:t xml:space="preserve">6.6 </w:t>
+      </w:r>
+      <w:r>
+        <w:t>CASO</w:t>
+      </w:r>
+      <w:proofErr w:type="gramEnd"/>
+      <w:r>
+        <w:t xml:space="preserve"> DE TESTE NÚMERO SEIS</w:t>
+      </w:r>
+    </w:p>
+    <w:p>
+      <w:pPr>
+        <w:pStyle w:val="Ttulo1"/>
+        <w:rPr>
+          <w:b w:val="0"/>
+        </w:rPr>
+      </w:pPr>
+      <w:bookmarkStart w:id="9" w:name="_74xg72t8v988" w:colFirst="0" w:colLast="0"/>
+      <w:bookmarkEnd w:id="9"/>
+      <w:r>
+        <w:rPr>
+          <w:b w:val="0"/>
+        </w:rPr>
+        <w:t>Condições:</w:t>
+      </w:r>
+      <w:r>
+        <w:rPr>
+          <w:b w:val="0"/>
+        </w:rPr>
+        <w:br/>
+      </w:r>
+      <w:r>
+        <w:rPr>
+          <w:b w:val="0"/>
         </w:rPr>
         <w:tab/>
-        <w:t xml:space="preserve">Além dos casos de testes relacionados às regras de negócio será necessário criar os testes relativos ao comportamento técnico da tela do sistema. </w:t>
-      </w:r>
-    </w:p>
-    <w:p>
-      <w:pPr>
-        <w:jc w:val="both"/>
-        <w:rPr>
-          <w:rFonts w:ascii="Arial" w:eastAsia="Arial" w:hAnsi="Arial" w:cs="Arial"/>
-          <w:sz w:val="24"/>
-          <w:szCs w:val="24"/>
-        </w:rPr>
-      </w:pPr>
-      <w:r>
-        <w:rPr>
-          <w:rFonts w:ascii="Arial" w:eastAsia="Arial" w:hAnsi="Arial" w:cs="Arial"/>
-          <w:sz w:val="24"/>
-          <w:szCs w:val="24"/>
-        </w:rPr>
-        <w:tab/>
-        <w:t>Segue abaixo os testes de interface relacionados à:</w:t>
-      </w:r>
-    </w:p>
-    <w:p>
-      <w:pPr>
-        <w:numPr>
-          <w:ilvl w:val="0"/>
-          <w:numId w:val="5"/>
-        </w:numPr>
-        <w:contextualSpacing/>
-        <w:jc w:val="both"/>
-        <w:rPr>
-          <w:rFonts w:ascii="Arial" w:eastAsia="Arial" w:hAnsi="Arial" w:cs="Arial"/>
-          <w:sz w:val="24"/>
-          <w:szCs w:val="24"/>
-        </w:rPr>
-      </w:pPr>
-      <w:r>
-        <w:rPr>
-          <w:rFonts w:ascii="Arial" w:eastAsia="Arial" w:hAnsi="Arial" w:cs="Arial"/>
-          <w:sz w:val="24"/>
-          <w:szCs w:val="24"/>
-        </w:rPr>
-        <w:t>Domínio de todos os campos;</w:t>
-      </w:r>
-    </w:p>
-    <w:p>
-      <w:pPr>
-        <w:numPr>
-          <w:ilvl w:val="0"/>
-          <w:numId w:val="5"/>
-        </w:numPr>
-        <w:contextualSpacing/>
-        <w:jc w:val="both"/>
-        <w:rPr>
-          <w:rFonts w:ascii="Arial" w:eastAsia="Arial" w:hAnsi="Arial" w:cs="Arial"/>
-          <w:sz w:val="24"/>
-          <w:szCs w:val="24"/>
-        </w:rPr>
-      </w:pPr>
-      <w:r>
-        <w:rPr>
-          <w:rFonts w:ascii="Arial" w:eastAsia="Arial" w:hAnsi="Arial" w:cs="Arial"/>
-          <w:sz w:val="24"/>
-          <w:szCs w:val="24"/>
-        </w:rPr>
-        <w:t>Validação de cada campo;</w:t>
-      </w:r>
-    </w:p>
-    <w:p>
-      <w:pPr>
-        <w:numPr>
-          <w:ilvl w:val="0"/>
-          <w:numId w:val="5"/>
-        </w:numPr>
-        <w:contextualSpacing/>
-        <w:jc w:val="both"/>
-        <w:rPr>
-          <w:rFonts w:ascii="Arial" w:eastAsia="Arial" w:hAnsi="Arial" w:cs="Arial"/>
-          <w:sz w:val="24"/>
-          <w:szCs w:val="24"/>
-        </w:rPr>
-      </w:pPr>
-      <w:r>
-        <w:rPr>
-          <w:rFonts w:ascii="Arial" w:eastAsia="Arial" w:hAnsi="Arial" w:cs="Arial"/>
-          <w:sz w:val="24"/>
-          <w:szCs w:val="24"/>
-        </w:rPr>
-        <w:t>Ações em botões e links existentes;</w:t>
-      </w:r>
-    </w:p>
-    <w:p>
-      <w:pPr>
-        <w:numPr>
-          <w:ilvl w:val="0"/>
-          <w:numId w:val="5"/>
-        </w:numPr>
-        <w:contextualSpacing/>
-        <w:jc w:val="both"/>
-        <w:rPr>
-          <w:rFonts w:ascii="Arial" w:eastAsia="Arial" w:hAnsi="Arial" w:cs="Arial"/>
-          <w:sz w:val="24"/>
-          <w:szCs w:val="24"/>
-        </w:rPr>
-      </w:pPr>
-      <w:r>
-        <w:rPr>
-          <w:rFonts w:ascii="Arial" w:eastAsia="Arial" w:hAnsi="Arial" w:cs="Arial"/>
-          <w:sz w:val="24"/>
-          <w:szCs w:val="24"/>
-        </w:rPr>
-        <w:t>Mensagens exibidas pelo sistema.</w:t>
-      </w:r>
-    </w:p>
-    <w:p>
-      <w:pPr>
-        <w:pStyle w:val="Ttulo1"/>
-      </w:pPr>
-      <w:bookmarkStart w:id="9" w:name="_rvg51xv01pk4" w:colFirst="0" w:colLast="0"/>
-      <w:bookmarkEnd w:id="9"/>
-      <w:r>
-        <w:br w:type="page"/>
-      </w:r>
-    </w:p>
-    <w:p>
-      <w:pPr>
-        <w:pStyle w:val="Ttulo1"/>
-      </w:pPr>
-      <w:bookmarkStart w:id="10" w:name="_4xmqzxw1g0dh" w:colFirst="0" w:colLast="0"/>
-      <w:bookmarkEnd w:id="10"/>
-      <w:r>
-        <w:lastRenderedPageBreak/>
-        <w:t>6.6 Caso de teste número seis</w:t>
-      </w:r>
-    </w:p>
-    <w:p>
-      <w:pPr>
-        <w:pStyle w:val="Ttulo1"/>
+        <w:t xml:space="preserve">1. </w:t>
+      </w:r>
+      <w:proofErr w:type="gramStart"/>
+      <w:r>
         <w:rPr>
           <w:b w:val="0"/>
         </w:rPr>
-      </w:pPr>
-      <w:bookmarkStart w:id="11" w:name="_74xg72t8v988" w:colFirst="0" w:colLast="0"/>
-      <w:bookmarkEnd w:id="11"/>
+        <w:t>gerar</w:t>
+      </w:r>
+      <w:proofErr w:type="gramEnd"/>
       <w:r>
         <w:rPr>
           <w:b w:val="0"/>
         </w:rPr>
-        <w:t>Condições:</w:t>
-      </w:r>
-      <w:r>
-        <w:rPr>
-          <w:b w:val="0"/>
-        </w:rPr>
-        <w:br/>
-      </w:r>
-      <w:r>
-        <w:rPr>
-          <w:b w:val="0"/>
-        </w:rPr>
-        <w:tab/>
-        <w:t>1. Gerar artigo completo com um autor cadastrado com sucesso</w:t>
+        <w:t xml:space="preserve"> artigo completo com um autor cadastrado com sucesso</w:t>
       </w:r>
       <w:r>
         <w:rPr>
@@ -5708,29 +6248,31 @@
         <w:tab/>
         <w:t>3. Limpar os dados sem gerar o artigo.</w:t>
       </w:r>
+      <w:bookmarkStart w:id="10" w:name="_GoBack"/>
+      <w:bookmarkEnd w:id="10"/>
     </w:p>
     <w:p>
       <w:pPr>
         <w:pStyle w:val="Ttulo1"/>
-      </w:pPr>
-      <w:bookmarkStart w:id="12" w:name="_x8zrvf6yljw7" w:colFirst="0" w:colLast="0"/>
+        <w:rPr>
+          <w:b w:val="0"/>
+        </w:rPr>
+      </w:pPr>
+      <w:bookmarkStart w:id="11" w:name="_x8zrvf6yljw7" w:colFirst="0" w:colLast="0"/>
+      <w:bookmarkEnd w:id="11"/>
+    </w:p>
+    <w:p>
+      <w:pPr>
+        <w:pStyle w:val="Ttulo1"/>
+      </w:pPr>
+      <w:bookmarkStart w:id="12" w:name="_k4maiumn5hy0" w:colFirst="0" w:colLast="0"/>
       <w:bookmarkEnd w:id="12"/>
       <w:r>
-        <w:t>Condições atendidas:</w:t>
-      </w:r>
-    </w:p>
-    <w:p>
-      <w:pPr>
-        <w:pStyle w:val="Ttulo1"/>
-      </w:pPr>
-      <w:bookmarkStart w:id="13" w:name="_k4maiumn5hy0" w:colFirst="0" w:colLast="0"/>
-      <w:bookmarkEnd w:id="13"/>
-      <w:r>
         <w:rPr>
           <w:noProof/>
         </w:rPr>
         <w:drawing>
-          <wp:inline distT="114300" distB="114300" distL="114300" distR="114300">
+          <wp:inline distT="114300" distB="114300" distL="114300" distR="114300" wp14:anchorId="41584D7F" wp14:editId="73A1C638">
             <wp:extent cx="4934903" cy="2542759"/>
             <wp:effectExtent l="0" t="0" r="0" b="0"/>
             <wp:docPr id="13" name="image33.png"/>
@@ -5743,7 +6285,7 @@
                     <pic:cNvPicPr preferRelativeResize="0"/>
                   </pic:nvPicPr>
                   <pic:blipFill>
-                    <a:blip r:embed="rId30"/>
+                    <a:blip r:embed="rId33"/>
                     <a:srcRect/>
                     <a:stretch>
                       <a:fillRect/>
@@ -5821,7 +6363,7 @@
                     <pic:cNvPicPr preferRelativeResize="0"/>
                   </pic:nvPicPr>
                   <pic:blipFill>
-                    <a:blip r:embed="rId31"/>
+                    <a:blip r:embed="rId34"/>
                     <a:srcRect/>
                     <a:stretch>
                       <a:fillRect/>
@@ -5936,7 +6478,7 @@
                     <pic:cNvPicPr preferRelativeResize="0"/>
                   </pic:nvPicPr>
                   <pic:blipFill>
-                    <a:blip r:embed="rId32"/>
+                    <a:blip r:embed="rId35"/>
                     <a:srcRect/>
                     <a:stretch>
                       <a:fillRect/>
@@ -5964,8 +6506,8 @@
         <w:pStyle w:val="Ttulo1"/>
         <w:spacing w:line="240" w:lineRule="auto"/>
       </w:pPr>
-      <w:bookmarkStart w:id="14" w:name="_x4zzts8onb6p" w:colFirst="0" w:colLast="0"/>
-      <w:bookmarkEnd w:id="14"/>
+      <w:bookmarkStart w:id="13" w:name="_x4zzts8onb6p" w:colFirst="0" w:colLast="0"/>
+      <w:bookmarkEnd w:id="13"/>
       <w:r>
         <w:t>6.7 Caso de teste número sete</w:t>
       </w:r>
@@ -5978,8 +6520,8 @@
           <w:b w:val="0"/>
         </w:rPr>
       </w:pPr>
-      <w:bookmarkStart w:id="15" w:name="_x08153n39br" w:colFirst="0" w:colLast="0"/>
-      <w:bookmarkEnd w:id="15"/>
+      <w:bookmarkStart w:id="14" w:name="_x08153n39br" w:colFirst="0" w:colLast="0"/>
+      <w:bookmarkEnd w:id="14"/>
       <w:r>
         <w:rPr>
           <w:b w:val="0"/>
@@ -6083,7 +6625,7 @@
                     <pic:cNvPicPr preferRelativeResize="0"/>
                   </pic:nvPicPr>
                   <pic:blipFill>
-                    <a:blip r:embed="rId33"/>
+                    <a:blip r:embed="rId36"/>
                     <a:srcRect/>
                     <a:stretch>
                       <a:fillRect/>
@@ -6146,7 +6688,7 @@
                     <pic:cNvPicPr preferRelativeResize="0"/>
                   </pic:nvPicPr>
                   <pic:blipFill>
-                    <a:blip r:embed="rId34"/>
+                    <a:blip r:embed="rId37"/>
                     <a:srcRect/>
                     <a:stretch>
                       <a:fillRect/>
@@ -6277,7 +6819,7 @@
                     <pic:cNvPicPr/>
                   </pic:nvPicPr>
                   <pic:blipFill>
-                    <a:blip r:embed="rId35"/>
+                    <a:blip r:embed="rId38"/>
                     <a:stretch>
                       <a:fillRect/>
                     </a:stretch>
@@ -6305,8 +6847,8 @@
       <w:pPr>
         <w:pStyle w:val="Ttulo1"/>
       </w:pPr>
-      <w:bookmarkStart w:id="16" w:name="_fazqam1koxl8" w:colFirst="0" w:colLast="0"/>
-      <w:bookmarkEnd w:id="16"/>
+      <w:bookmarkStart w:id="15" w:name="_fazqam1koxl8" w:colFirst="0" w:colLast="0"/>
+      <w:bookmarkEnd w:id="15"/>
       <w:r>
         <w:lastRenderedPageBreak/>
         <w:t>6.8 Caso de Teste Número Oito</w:t>
@@ -6320,8 +6862,8 @@
           <w:b w:val="0"/>
         </w:rPr>
       </w:pPr>
-      <w:bookmarkStart w:id="17" w:name="_6smdfwth9csr" w:colFirst="0" w:colLast="0"/>
-      <w:bookmarkEnd w:id="17"/>
+      <w:bookmarkStart w:id="16" w:name="_6smdfwth9csr" w:colFirst="0" w:colLast="0"/>
+      <w:bookmarkEnd w:id="16"/>
       <w:r>
         <w:rPr>
           <w:b w:val="0"/>
@@ -6407,7 +6949,7 @@
                     <pic:cNvPicPr preferRelativeResize="0"/>
                   </pic:nvPicPr>
                   <pic:blipFill>
-                    <a:blip r:embed="rId36"/>
+                    <a:blip r:embed="rId39"/>
                     <a:srcRect/>
                     <a:stretch>
                       <a:fillRect/>
@@ -6565,7 +7107,7 @@
                     <pic:cNvPicPr/>
                   </pic:nvPicPr>
                   <pic:blipFill>
-                    <a:blip r:embed="rId37"/>
+                    <a:blip r:embed="rId40"/>
                     <a:stretch>
                       <a:fillRect/>
                     </a:stretch>
@@ -6593,8 +7135,8 @@
           <w:b w:val="0"/>
         </w:rPr>
       </w:pPr>
-      <w:bookmarkStart w:id="18" w:name="_aii7ykom8i1z" w:colFirst="0" w:colLast="0"/>
-      <w:bookmarkEnd w:id="18"/>
+      <w:bookmarkStart w:id="17" w:name="_aii7ykom8i1z" w:colFirst="0" w:colLast="0"/>
+      <w:bookmarkEnd w:id="17"/>
       <w:r>
         <w:br w:type="page"/>
       </w:r>
@@ -6652,36 +7194,36 @@
           <w:b w:val="0"/>
         </w:rPr>
       </w:pPr>
-      <w:bookmarkStart w:id="19" w:name="_qs3trojf1sms" w:colFirst="0" w:colLast="0"/>
+      <w:bookmarkStart w:id="18" w:name="_qs3trojf1sms" w:colFirst="0" w:colLast="0"/>
+      <w:bookmarkEnd w:id="18"/>
+      <w:r>
+        <w:br w:type="page"/>
+      </w:r>
+    </w:p>
+    <w:p>
+      <w:pPr>
+        <w:pStyle w:val="Ttulo1"/>
+        <w:rPr>
+          <w:b w:val="0"/>
+        </w:rPr>
+      </w:pPr>
+      <w:bookmarkStart w:id="19" w:name="_o393o2sf1yp" w:colFirst="0" w:colLast="0"/>
       <w:bookmarkEnd w:id="19"/>
-      <w:r>
-        <w:br w:type="page"/>
-      </w:r>
-    </w:p>
-    <w:p>
-      <w:pPr>
-        <w:pStyle w:val="Ttulo1"/>
-        <w:rPr>
-          <w:b w:val="0"/>
-        </w:rPr>
-      </w:pPr>
-      <w:bookmarkStart w:id="20" w:name="_o393o2sf1yp" w:colFirst="0" w:colLast="0"/>
-      <w:bookmarkEnd w:id="20"/>
     </w:p>
     <w:p>
       <w:pPr>
         <w:pStyle w:val="Ttulo1"/>
         <w:spacing w:line="240" w:lineRule="auto"/>
       </w:pPr>
-      <w:bookmarkStart w:id="21" w:name="_qv647i4876rz" w:colFirst="0" w:colLast="0"/>
+      <w:bookmarkStart w:id="20" w:name="_qv647i4876rz" w:colFirst="0" w:colLast="0"/>
+      <w:bookmarkEnd w:id="20"/>
+    </w:p>
+    <w:p>
+      <w:pPr>
+        <w:pStyle w:val="Ttulo1"/>
+      </w:pPr>
+      <w:bookmarkStart w:id="21" w:name="_lnxbz9" w:colFirst="0" w:colLast="0"/>
       <w:bookmarkEnd w:id="21"/>
-    </w:p>
-    <w:p>
-      <w:pPr>
-        <w:pStyle w:val="Ttulo1"/>
-      </w:pPr>
-      <w:bookmarkStart w:id="22" w:name="_lnxbz9" w:colFirst="0" w:colLast="0"/>
-      <w:bookmarkEnd w:id="22"/>
       <w:r>
         <w:t>9 Referências</w:t>
       </w:r>
@@ -6793,7 +7335,7 @@
         </w:rPr>
         <w:t>Disponível em: &lt;</w:t>
       </w:r>
-      <w:hyperlink r:id="rId38">
+      <w:hyperlink r:id="rId41">
         <w:r>
           <w:rPr>
             <w:rFonts w:ascii="Arial" w:eastAsia="Arial" w:hAnsi="Arial" w:cs="Arial"/>
@@ -6858,7 +7400,7 @@
         <w:br/>
         <w:t>&lt;</w:t>
       </w:r>
-      <w:hyperlink r:id="rId39">
+      <w:hyperlink r:id="rId42">
         <w:r>
           <w:rPr>
             <w:rFonts w:ascii="Arial" w:eastAsia="Arial" w:hAnsi="Arial" w:cs="Arial"/>
@@ -7881,7 +8423,6 @@
   <w:style w:type="character" w:default="1" w:styleId="Fontepargpadro">
     <w:name w:val="Default Paragraph Font"/>
     <w:uiPriority w:val="1"/>
-    <w:semiHidden/>
     <w:unhideWhenUsed/>
   </w:style>
   <w:style w:type="table" w:default="1" w:styleId="Tabelanormal">
@@ -8479,7 +9020,6 @@
   <w:style w:type="character" w:default="1" w:styleId="Fontepargpadro">
     <w:name w:val="Default Paragraph Font"/>
     <w:uiPriority w:val="1"/>
-    <w:semiHidden/>
     <w:unhideWhenUsed/>
   </w:style>
   <w:style w:type="table" w:default="1" w:styleId="Tabelanormal">

</xml_diff>